<commit_message>
lazy build - DONE
</commit_message>
<xml_diff>
--- a/Misc/TABOR_manuál.docx
+++ b/Misc/TABOR_manuál.docx
@@ -282,7 +282,7 @@
           <w:r>
             <w:fldChar w:fldCharType="separate"/>
           </w:r>
-          <w:hyperlink w:anchor="_Toc139808437" w:history="1">
+          <w:hyperlink w:anchor="_Toc141216037" w:history="1">
             <w:r>
               <w:rPr>
                 <w:rStyle w:val="Hypertextovodkaz"/>
@@ -317,7 +317,7 @@
                 <w:noProof/>
                 <w:webHidden/>
               </w:rPr>
-              <w:instrText xml:space="preserve"> PAGEREF _Toc139808437 \h </w:instrText>
+              <w:instrText xml:space="preserve"> PAGEREF _Toc141216037 \h </w:instrText>
             </w:r>
             <w:r>
               <w:rPr>
@@ -360,7 +360,7 @@
               <w:lang w:eastAsia="cs-CZ"/>
             </w:rPr>
           </w:pPr>
-          <w:hyperlink w:anchor="_Toc139808438" w:history="1">
+          <w:hyperlink w:anchor="_Toc141216038" w:history="1">
             <w:r>
               <w:rPr>
                 <w:rStyle w:val="Hypertextovodkaz"/>
@@ -390,7 +390,7 @@
                 <w:noProof/>
                 <w:webHidden/>
               </w:rPr>
-              <w:instrText xml:space="preserve"> PAGEREF _Toc139808438 \h </w:instrText>
+              <w:instrText xml:space="preserve"> PAGEREF _Toc141216038 \h </w:instrText>
             </w:r>
             <w:r>
               <w:rPr>
@@ -433,7 +433,7 @@
               <w:lang w:eastAsia="cs-CZ"/>
             </w:rPr>
           </w:pPr>
-          <w:hyperlink w:anchor="_Toc139808439" w:history="1">
+          <w:hyperlink w:anchor="_Toc141216039" w:history="1">
             <w:r>
               <w:rPr>
                 <w:rStyle w:val="Hypertextovodkaz"/>
@@ -468,7 +468,7 @@
                 <w:noProof/>
                 <w:webHidden/>
               </w:rPr>
-              <w:instrText xml:space="preserve"> PAGEREF _Toc139808439 \h </w:instrText>
+              <w:instrText xml:space="preserve"> PAGEREF _Toc141216039 \h </w:instrText>
             </w:r>
             <w:r>
               <w:rPr>
@@ -511,7 +511,7 @@
               <w:lang w:eastAsia="cs-CZ"/>
             </w:rPr>
           </w:pPr>
-          <w:hyperlink w:anchor="_Toc139808440" w:history="1">
+          <w:hyperlink w:anchor="_Toc141216040" w:history="1">
             <w:r>
               <w:rPr>
                 <w:rStyle w:val="Hypertextovodkaz"/>
@@ -546,7 +546,7 @@
                 <w:noProof/>
                 <w:webHidden/>
               </w:rPr>
-              <w:instrText xml:space="preserve"> PAGEREF _Toc139808440 \h </w:instrText>
+              <w:instrText xml:space="preserve"> PAGEREF _Toc141216040 \h </w:instrText>
             </w:r>
             <w:r>
               <w:rPr>
@@ -589,7 +589,7 @@
               <w:lang w:eastAsia="cs-CZ"/>
             </w:rPr>
           </w:pPr>
-          <w:hyperlink w:anchor="_Toc139808441" w:history="1">
+          <w:hyperlink w:anchor="_Toc141216041" w:history="1">
             <w:r>
               <w:rPr>
                 <w:rStyle w:val="Hypertextovodkaz"/>
@@ -624,7 +624,7 @@
                 <w:noProof/>
                 <w:webHidden/>
               </w:rPr>
-              <w:instrText xml:space="preserve"> PAGEREF _Toc139808441 \h </w:instrText>
+              <w:instrText xml:space="preserve"> PAGEREF _Toc141216041 \h </w:instrText>
             </w:r>
             <w:r>
               <w:rPr>
@@ -667,7 +667,7 @@
               <w:lang w:eastAsia="cs-CZ"/>
             </w:rPr>
           </w:pPr>
-          <w:hyperlink w:anchor="_Toc139808442" w:history="1">
+          <w:hyperlink w:anchor="_Toc141216042" w:history="1">
             <w:r>
               <w:rPr>
                 <w:rStyle w:val="Hypertextovodkaz"/>
@@ -702,7 +702,7 @@
                 <w:noProof/>
                 <w:webHidden/>
               </w:rPr>
-              <w:instrText xml:space="preserve"> PAGEREF _Toc139808442 \h </w:instrText>
+              <w:instrText xml:space="preserve"> PAGEREF _Toc141216042 \h </w:instrText>
             </w:r>
             <w:r>
               <w:rPr>
@@ -723,6 +723,391 @@
                 <w:webHidden/>
               </w:rPr>
               <w:t>4</w:t>
+            </w:r>
+            <w:r>
+              <w:rPr>
+                <w:noProof/>
+                <w:webHidden/>
+              </w:rPr>
+              <w:fldChar w:fldCharType="end"/>
+            </w:r>
+          </w:hyperlink>
+        </w:p>
+        <w:p>
+          <w:pPr>
+            <w:pStyle w:val="Obsah1"/>
+            <w:tabs>
+              <w:tab w:val="right" w:leader="dot" w:pos="9205"/>
+            </w:tabs>
+            <w:rPr>
+              <w:rFonts w:eastAsiaTheme="minorEastAsia"/>
+              <w:noProof/>
+              <w:lang w:eastAsia="cs-CZ"/>
+            </w:rPr>
+          </w:pPr>
+          <w:hyperlink w:anchor="_Toc141216043" w:history="1">
+            <w:r>
+              <w:rPr>
+                <w:rStyle w:val="Hypertextovodkaz"/>
+                <w:rFonts w:ascii="Special Elite" w:hAnsi="Special Elite"/>
+                <w:b/>
+                <w:bCs/>
+                <w:noProof/>
+                <w14:textOutline w14:w="0" w14:cap="flat" w14:cmpd="sng" w14:algn="ctr">
+                  <w14:noFill/>
+                  <w14:prstDash w14:val="solid"/>
+                  <w14:round/>
+                </w14:textOutline>
+              </w:rPr>
+              <w:t>Tlačítko</w:t>
+            </w:r>
+            <w:r>
+              <w:rPr>
+                <w:noProof/>
+                <w:webHidden/>
+              </w:rPr>
+              <w:tab/>
+            </w:r>
+            <w:r>
+              <w:rPr>
+                <w:noProof/>
+                <w:webHidden/>
+              </w:rPr>
+              <w:fldChar w:fldCharType="begin"/>
+            </w:r>
+            <w:r>
+              <w:rPr>
+                <w:noProof/>
+                <w:webHidden/>
+              </w:rPr>
+              <w:instrText xml:space="preserve"> PAGEREF _Toc141216043 \h </w:instrText>
+            </w:r>
+            <w:r>
+              <w:rPr>
+                <w:noProof/>
+                <w:webHidden/>
+              </w:rPr>
+            </w:r>
+            <w:r>
+              <w:rPr>
+                <w:noProof/>
+                <w:webHidden/>
+              </w:rPr>
+              <w:fldChar w:fldCharType="separate"/>
+            </w:r>
+            <w:r>
+              <w:rPr>
+                <w:noProof/>
+                <w:webHidden/>
+              </w:rPr>
+              <w:t>5</w:t>
+            </w:r>
+            <w:r>
+              <w:rPr>
+                <w:noProof/>
+                <w:webHidden/>
+              </w:rPr>
+              <w:fldChar w:fldCharType="end"/>
+            </w:r>
+          </w:hyperlink>
+        </w:p>
+        <w:p>
+          <w:pPr>
+            <w:pStyle w:val="Obsah2"/>
+            <w:tabs>
+              <w:tab w:val="right" w:leader="dot" w:pos="9205"/>
+            </w:tabs>
+            <w:rPr>
+              <w:rFonts w:eastAsiaTheme="minorEastAsia"/>
+              <w:noProof/>
+              <w:lang w:eastAsia="cs-CZ"/>
+            </w:rPr>
+          </w:pPr>
+          <w:hyperlink w:anchor="_Toc141216044" w:history="1">
+            <w:r>
+              <w:rPr>
+                <w:rStyle w:val="Hypertextovodkaz"/>
+                <w:rFonts w:ascii="Special Elite" w:hAnsi="Special Elite"/>
+                <w:b/>
+                <w:bCs/>
+                <w:noProof/>
+              </w:rPr>
+              <w:t>Uvolnění drženého tlačítka</w:t>
+            </w:r>
+            <w:r>
+              <w:rPr>
+                <w:noProof/>
+                <w:webHidden/>
+              </w:rPr>
+              <w:tab/>
+            </w:r>
+            <w:r>
+              <w:rPr>
+                <w:noProof/>
+                <w:webHidden/>
+              </w:rPr>
+              <w:fldChar w:fldCharType="begin"/>
+            </w:r>
+            <w:r>
+              <w:rPr>
+                <w:noProof/>
+                <w:webHidden/>
+              </w:rPr>
+              <w:instrText xml:space="preserve"> PAGEREF _Toc141216044 \h </w:instrText>
+            </w:r>
+            <w:r>
+              <w:rPr>
+                <w:noProof/>
+                <w:webHidden/>
+              </w:rPr>
+            </w:r>
+            <w:r>
+              <w:rPr>
+                <w:noProof/>
+                <w:webHidden/>
+              </w:rPr>
+              <w:fldChar w:fldCharType="separate"/>
+            </w:r>
+            <w:r>
+              <w:rPr>
+                <w:noProof/>
+                <w:webHidden/>
+              </w:rPr>
+              <w:t>5</w:t>
+            </w:r>
+            <w:r>
+              <w:rPr>
+                <w:noProof/>
+                <w:webHidden/>
+              </w:rPr>
+              <w:fldChar w:fldCharType="end"/>
+            </w:r>
+          </w:hyperlink>
+        </w:p>
+        <w:p>
+          <w:pPr>
+            <w:pStyle w:val="Obsah1"/>
+            <w:tabs>
+              <w:tab w:val="right" w:leader="dot" w:pos="9205"/>
+            </w:tabs>
+            <w:rPr>
+              <w:rFonts w:eastAsiaTheme="minorEastAsia"/>
+              <w:noProof/>
+              <w:lang w:eastAsia="cs-CZ"/>
+            </w:rPr>
+          </w:pPr>
+          <w:hyperlink w:anchor="_Toc141216045" w:history="1">
+            <w:r>
+              <w:rPr>
+                <w:rStyle w:val="Hypertextovodkaz"/>
+                <w:rFonts w:ascii="Special Elite" w:hAnsi="Special Elite"/>
+                <w:b/>
+                <w:bCs/>
+                <w:noProof/>
+                <w14:textOutline w14:w="0" w14:cap="flat" w14:cmpd="sng" w14:algn="ctr">
+                  <w14:noFill/>
+                  <w14:prstDash w14:val="solid"/>
+                  <w14:round/>
+                </w14:textOutline>
+              </w:rPr>
+              <w:t>Hieroglyfy</w:t>
+            </w:r>
+            <w:r>
+              <w:rPr>
+                <w:noProof/>
+                <w:webHidden/>
+              </w:rPr>
+              <w:tab/>
+            </w:r>
+            <w:r>
+              <w:rPr>
+                <w:noProof/>
+                <w:webHidden/>
+              </w:rPr>
+              <w:fldChar w:fldCharType="begin"/>
+            </w:r>
+            <w:r>
+              <w:rPr>
+                <w:noProof/>
+                <w:webHidden/>
+              </w:rPr>
+              <w:instrText xml:space="preserve"> PAGEREF _Toc141216045 \h </w:instrText>
+            </w:r>
+            <w:r>
+              <w:rPr>
+                <w:noProof/>
+                <w:webHidden/>
+              </w:rPr>
+            </w:r>
+            <w:r>
+              <w:rPr>
+                <w:noProof/>
+                <w:webHidden/>
+              </w:rPr>
+              <w:fldChar w:fldCharType="separate"/>
+            </w:r>
+            <w:r>
+              <w:rPr>
+                <w:noProof/>
+                <w:webHidden/>
+              </w:rPr>
+              <w:t>6</w:t>
+            </w:r>
+            <w:r>
+              <w:rPr>
+                <w:noProof/>
+                <w:webHidden/>
+              </w:rPr>
+              <w:fldChar w:fldCharType="end"/>
+            </w:r>
+          </w:hyperlink>
+        </w:p>
+        <w:p>
+          <w:pPr>
+            <w:pStyle w:val="Obsah1"/>
+            <w:tabs>
+              <w:tab w:val="right" w:leader="dot" w:pos="9205"/>
+            </w:tabs>
+            <w:rPr>
+              <w:rFonts w:eastAsiaTheme="minorEastAsia"/>
+              <w:noProof/>
+              <w:lang w:eastAsia="cs-CZ"/>
+            </w:rPr>
+          </w:pPr>
+          <w:hyperlink w:anchor="_Toc141216046" w:history="1">
+            <w:r>
+              <w:rPr>
+                <w:rStyle w:val="Hypertextovodkaz"/>
+                <w:rFonts w:ascii="Special Elite" w:hAnsi="Special Elite"/>
+                <w:b/>
+                <w:bCs/>
+                <w:noProof/>
+                <w14:textOutline w14:w="0" w14:cap="flat" w14:cmpd="sng" w14:algn="ctr">
+                  <w14:noFill/>
+                  <w14:prstDash w14:val="solid"/>
+                  <w14:round/>
+                </w14:textOutline>
+              </w:rPr>
+              <w:t>Jakub řekl</w:t>
+            </w:r>
+            <w:r>
+              <w:rPr>
+                <w:noProof/>
+                <w:webHidden/>
+              </w:rPr>
+              <w:tab/>
+            </w:r>
+            <w:r>
+              <w:rPr>
+                <w:noProof/>
+                <w:webHidden/>
+              </w:rPr>
+              <w:fldChar w:fldCharType="begin"/>
+            </w:r>
+            <w:r>
+              <w:rPr>
+                <w:noProof/>
+                <w:webHidden/>
+              </w:rPr>
+              <w:instrText xml:space="preserve"> PAGEREF _Toc141216046 \h </w:instrText>
+            </w:r>
+            <w:r>
+              <w:rPr>
+                <w:noProof/>
+                <w:webHidden/>
+              </w:rPr>
+            </w:r>
+            <w:r>
+              <w:rPr>
+                <w:noProof/>
+                <w:webHidden/>
+              </w:rPr>
+              <w:fldChar w:fldCharType="separate"/>
+            </w:r>
+            <w:r>
+              <w:rPr>
+                <w:noProof/>
+                <w:webHidden/>
+              </w:rPr>
+              <w:t>7</w:t>
+            </w:r>
+            <w:r>
+              <w:rPr>
+                <w:noProof/>
+                <w:webHidden/>
+              </w:rPr>
+              <w:fldChar w:fldCharType="end"/>
+            </w:r>
+          </w:hyperlink>
+        </w:p>
+        <w:p>
+          <w:pPr>
+            <w:pStyle w:val="Obsah1"/>
+            <w:tabs>
+              <w:tab w:val="right" w:leader="dot" w:pos="9205"/>
+            </w:tabs>
+            <w:rPr>
+              <w:rFonts w:eastAsiaTheme="minorEastAsia"/>
+              <w:noProof/>
+              <w:lang w:eastAsia="cs-CZ"/>
+            </w:rPr>
+          </w:pPr>
+          <w:hyperlink w:anchor="_Toc141216047" w:history="1">
+            <w:r>
+              <w:rPr>
+                <w:rStyle w:val="Hypertextovodkaz"/>
+                <w:rFonts w:ascii="Special Elite" w:hAnsi="Special Elite"/>
+                <w:b/>
+                <w:bCs/>
+                <w:noProof/>
+                <w14:textOutline w14:w="0" w14:cap="flat" w14:cmpd="sng" w14:algn="ctr">
+                  <w14:noFill/>
+                  <w14:prstDash w14:val="solid"/>
+                  <w14:round/>
+                </w14:textOutline>
+              </w:rPr>
+              <w:t>Morseovka</w:t>
+            </w:r>
+            <w:r>
+              <w:rPr>
+                <w:noProof/>
+                <w:webHidden/>
+              </w:rPr>
+              <w:tab/>
+            </w:r>
+            <w:r>
+              <w:rPr>
+                <w:noProof/>
+                <w:webHidden/>
+              </w:rPr>
+              <w:fldChar w:fldCharType="begin"/>
+            </w:r>
+            <w:r>
+              <w:rPr>
+                <w:noProof/>
+                <w:webHidden/>
+              </w:rPr>
+              <w:instrText xml:space="preserve"> PAGEREF _Toc141216047 \h </w:instrText>
+            </w:r>
+            <w:r>
+              <w:rPr>
+                <w:noProof/>
+                <w:webHidden/>
+              </w:rPr>
+            </w:r>
+            <w:r>
+              <w:rPr>
+                <w:noProof/>
+                <w:webHidden/>
+              </w:rPr>
+              <w:fldChar w:fldCharType="separate"/>
+            </w:r>
+            <w:r>
+              <w:rPr>
+                <w:noProof/>
+                <w:webHidden/>
+              </w:rPr>
+              <w:t>8</w:t>
             </w:r>
             <w:r>
               <w:rPr>
@@ -775,7 +1160,7 @@
           </w14:textOutline>
         </w:rPr>
       </w:pPr>
-      <w:bookmarkStart w:id="0" w:name="_Toc139808437"/>
+      <w:bookmarkStart w:id="0" w:name="_Toc141216037"/>
       <w:r>
         <w:rPr>
           <w:rFonts w:ascii="Special Elite" w:hAnsi="Special Elite"/>
@@ -845,7 +1230,7 @@
           <w:color w:val="auto"/>
         </w:rPr>
       </w:pPr>
-      <w:bookmarkStart w:id="1" w:name="_Toc139808438"/>
+      <w:bookmarkStart w:id="1" w:name="_Toc141216038"/>
       <w:r>
         <w:rPr>
           <w:rFonts w:ascii="Special Elite" w:hAnsi="Special Elite"/>
@@ -893,7 +1278,7 @@
           </w14:textOutline>
         </w:rPr>
       </w:pPr>
-      <w:bookmarkStart w:id="2" w:name="_Toc139808439"/>
+      <w:bookmarkStart w:id="2" w:name="_Toc141216039"/>
       <w:r>
         <w:rPr>
           <w:rFonts w:ascii="Special Elite" w:hAnsi="Special Elite"/>
@@ -941,7 +1326,31 @@
             <w14:round/>
           </w14:textOutline>
         </w:rPr>
-        <w:t xml:space="preserve"> Všechny moduly reagují zvukovým oznámením. Pokud zazní dlouhý 1-2s dlouhý vysoký tón, modul nebyl správně deaktivován (některé moduly vyžadují deaktivaci i přes pochybení). Pokud naopak zazní 3 krátká</w:t>
+        <w:t xml:space="preserve"> Všechny moduly reagují zvukovým oznámením. Pokud zazní dlouhý </w:t>
+      </w:r>
+      <w:proofErr w:type="gramStart"/>
+      <w:r>
+        <w:rPr>
+          <w:rFonts w:ascii="Special Elite" w:hAnsi="Special Elite"/>
+          <w14:textOutline w14:w="0" w14:cap="flat" w14:cmpd="sng" w14:algn="ctr">
+            <w14:noFill/>
+            <w14:prstDash w14:val="solid"/>
+            <w14:round/>
+          </w14:textOutline>
+        </w:rPr>
+        <w:t>1-2s</w:t>
+      </w:r>
+      <w:proofErr w:type="gramEnd"/>
+      <w:r>
+        <w:rPr>
+          <w:rFonts w:ascii="Special Elite" w:hAnsi="Special Elite"/>
+          <w14:textOutline w14:w="0" w14:cap="flat" w14:cmpd="sng" w14:algn="ctr">
+            <w14:noFill/>
+            <w14:prstDash w14:val="solid"/>
+            <w14:round/>
+          </w14:textOutline>
+        </w:rPr>
+        <w:t xml:space="preserve"> dlouhý vysoký tón, modul nebyl správně deaktivován (některé moduly vyžadují deaktivaci i přes pochybení). Pokud naopak zazní 3 krátká</w:t>
       </w:r>
       <w:r>
         <w:rPr>
@@ -993,7 +1402,7 @@
           </w14:textOutline>
         </w:rPr>
       </w:pPr>
-      <w:bookmarkStart w:id="3" w:name="_Toc139808440"/>
+      <w:bookmarkStart w:id="3" w:name="_Toc141216040"/>
       <w:r>
         <w:rPr>
           <w:rFonts w:ascii="Special Elite" w:hAnsi="Special Elite"/>
@@ -1116,7 +1525,7 @@
           </w14:textOutline>
         </w:rPr>
       </w:pPr>
-      <w:bookmarkStart w:id="4" w:name="_Toc139808441"/>
+      <w:bookmarkStart w:id="4" w:name="_Toc141216041"/>
       <w:r>
         <w:rPr>
           <w:rFonts w:ascii="Special Elite" w:hAnsi="Special Elite"/>
@@ -1218,7 +1627,7 @@
           </w14:textOutline>
         </w:rPr>
       </w:pPr>
-      <w:bookmarkStart w:id="5" w:name="_Toc139808442"/>
+      <w:bookmarkStart w:id="5" w:name="_Toc141216042"/>
       <w:r>
         <w:rPr>
           <w:rFonts w:ascii="Special Elite" w:hAnsi="Special Elite"/>
@@ -1288,6 +1697,10 @@
           <w:ilvl w:val="0"/>
           <w:numId w:val="1"/>
         </w:numPr>
+        <w:spacing w:after="0"/>
+        <w:rPr>
+          <w:rFonts w:ascii="Special Elite" w:hAnsi="Special Elite"/>
+        </w:rPr>
       </w:pPr>
       <w:r>
         <w:rPr>
@@ -2284,7 +2697,7 @@
                               <w:rPr>
                                 <w:rFonts w:ascii="Special Elite" w:hAnsi="Special Elite"/>
                               </w:rPr>
-                              <w:t xml:space="preserve">Jinak, pokud je více než jeden drát modrý, přestřihněte poslední modrý drát. </w:t>
+                              <w:t xml:space="preserve">Jinak, pokud je více než jeden drát modrý, přestřihněte poslední drát. </w:t>
                             </w:r>
                           </w:p>
                           <w:p>
@@ -2380,7 +2793,7 @@
                         <w:rPr>
                           <w:rFonts w:ascii="Special Elite" w:hAnsi="Special Elite"/>
                         </w:rPr>
-                        <w:t xml:space="preserve">Jinak, pokud je více než jeden drát modrý, přestřihněte poslední modrý drát. </w:t>
+                        <w:t xml:space="preserve">Jinak, pokud je více než jeden drát modrý, přestřihněte poslední drát. </w:t>
                       </w:r>
                     </w:p>
                     <w:p>
@@ -2409,16 +2822,41 @@
         <w:rPr>
           <w:rFonts w:ascii="Special Elite" w:hAnsi="Special Elite"/>
         </w:rPr>
-        <w:t>Některé dráty mají výjimky, které převažují pravidla níže</w:t>
-      </w:r>
-    </w:p>
-    <w:p>
-      <w:pPr>
+        <w:t xml:space="preserve">Pravidla zkoušejte </w:t>
+      </w:r>
+      <w:proofErr w:type="gramStart"/>
+      <w:r>
+        <w:rPr>
+          <w:rFonts w:ascii="Special Elite" w:hAnsi="Special Elite"/>
+        </w:rPr>
+        <w:t>ze</w:t>
+      </w:r>
+      <w:proofErr w:type="gramEnd"/>
+      <w:r>
+        <w:rPr>
+          <w:rFonts w:ascii="Special Elite" w:hAnsi="Special Elite"/>
+        </w:rPr>
+        <w:t xml:space="preserve"> shora pokud je více shod</w:t>
+      </w:r>
+    </w:p>
+    <w:p>
+      <w:pPr>
+        <w:pStyle w:val="Odstavecseseznamem"/>
+        <w:numPr>
+          <w:ilvl w:val="0"/>
+          <w:numId w:val="1"/>
+        </w:numPr>
         <w:spacing w:after="0"/>
         <w:rPr>
           <w:rFonts w:ascii="Special Elite" w:hAnsi="Special Elite"/>
         </w:rPr>
       </w:pPr>
+      <w:r>
+        <w:rPr>
+          <w:rFonts w:ascii="Special Elite" w:hAnsi="Special Elite"/>
+        </w:rPr>
+        <w:t>Pokud je drát špatně přestřižen, opakujte jako by tam byl</w:t>
+      </w:r>
     </w:p>
     <w:p>
       <w:pPr>
@@ -2449,6 +2887,7 @@
           </w14:textOutline>
         </w:rPr>
       </w:pPr>
+      <w:bookmarkStart w:id="6" w:name="_Toc141216043"/>
       <w:r>
         <w:rPr>
           <w:rFonts w:ascii="Special Elite" w:hAnsi="Special Elite"/>
@@ -2464,6 +2903,7 @@
         <w:lastRenderedPageBreak/>
         <w:t>Tlačítko</w:t>
       </w:r>
+      <w:bookmarkEnd w:id="6"/>
     </w:p>
     <w:p>
       <w:pPr>
@@ -2637,6 +3077,7 @@
           <w:color w:val="auto"/>
         </w:rPr>
       </w:pPr>
+      <w:bookmarkStart w:id="7" w:name="_Toc141216044"/>
       <w:r>
         <w:rPr>
           <w:rFonts w:ascii="Special Elite" w:hAnsi="Special Elite"/>
@@ -2646,6 +3087,7 @@
         </w:rPr>
         <w:t>Uvolnění drženého tlačítka</w:t>
       </w:r>
+      <w:bookmarkEnd w:id="7"/>
     </w:p>
     <w:p>
       <w:pPr>
@@ -2802,6 +3244,7 @@
           </w14:textOutline>
         </w:rPr>
       </w:pPr>
+      <w:bookmarkStart w:id="8" w:name="_Toc141216045"/>
       <w:r>
         <w:rPr>
           <w:rFonts w:ascii="Special Elite" w:hAnsi="Special Elite"/>
@@ -2817,6 +3260,7 @@
         <w:lastRenderedPageBreak/>
         <w:t>Hieroglyfy</w:t>
       </w:r>
+      <w:bookmarkEnd w:id="8"/>
     </w:p>
     <w:p>
       <w:pPr>
@@ -2891,7 +3335,25 @@
         <w:rPr>
           <w:rFonts w:ascii="Special Elite" w:hAnsi="Special Elite"/>
         </w:rPr>
-        <w:t xml:space="preserve">Červené </w:t>
+        <w:t>Červené</w:t>
+      </w:r>
+      <w:r>
+        <w:rPr>
+          <w:rFonts w:ascii="Special Elite" w:hAnsi="Special Elite"/>
+        </w:rPr>
+        <w:t xml:space="preserve"> „&lt;“</w:t>
+      </w:r>
+      <w:r>
+        <w:rPr>
+          <w:rFonts w:ascii="Special Elite" w:hAnsi="Special Elite"/>
+        </w:rPr>
+        <w:t xml:space="preserve"> </w:t>
+      </w:r>
+      <w:r>
+        <w:rPr>
+          <w:rFonts w:ascii="Special Elite" w:hAnsi="Special Elite"/>
+        </w:rPr>
+        <w:t>vymazává předchozí zadání</w:t>
       </w:r>
     </w:p>
     <w:p>
@@ -2900,6 +3362,7 @@
         <w:ind w:left="360"/>
         <w:rPr>
           <w:rFonts w:ascii="Special Elite" w:hAnsi="Special Elite"/>
+          <w:noProof/>
         </w:rPr>
       </w:pPr>
       <w:r>
@@ -2944,6 +3407,2084 @@
         </w:drawing>
       </w:r>
     </w:p>
+    <w:p>
+      <w:pPr>
+        <w:rPr>
+          <w:rFonts w:ascii="Special Elite" w:hAnsi="Special Elite"/>
+        </w:rPr>
+      </w:pPr>
+    </w:p>
+    <w:p>
+      <w:pPr>
+        <w:rPr>
+          <w:rFonts w:ascii="Special Elite" w:hAnsi="Special Elite"/>
+        </w:rPr>
+      </w:pPr>
+    </w:p>
+    <w:p>
+      <w:pPr>
+        <w:rPr>
+          <w:rFonts w:ascii="Special Elite" w:hAnsi="Special Elite"/>
+        </w:rPr>
+      </w:pPr>
+    </w:p>
+    <w:p>
+      <w:pPr>
+        <w:rPr>
+          <w:rFonts w:ascii="Special Elite" w:hAnsi="Special Elite"/>
+        </w:rPr>
+      </w:pPr>
+    </w:p>
+    <w:p>
+      <w:pPr>
+        <w:rPr>
+          <w:rFonts w:ascii="Special Elite" w:hAnsi="Special Elite"/>
+        </w:rPr>
+      </w:pPr>
+    </w:p>
+    <w:p>
+      <w:pPr>
+        <w:rPr>
+          <w:rFonts w:ascii="Special Elite" w:hAnsi="Special Elite"/>
+        </w:rPr>
+      </w:pPr>
+    </w:p>
+    <w:p>
+      <w:pPr>
+        <w:rPr>
+          <w:rFonts w:ascii="Special Elite" w:hAnsi="Special Elite"/>
+        </w:rPr>
+      </w:pPr>
+    </w:p>
+    <w:p>
+      <w:pPr>
+        <w:rPr>
+          <w:rFonts w:ascii="Special Elite" w:hAnsi="Special Elite"/>
+        </w:rPr>
+      </w:pPr>
+    </w:p>
+    <w:p>
+      <w:pPr>
+        <w:rPr>
+          <w:rFonts w:ascii="Special Elite" w:hAnsi="Special Elite"/>
+        </w:rPr>
+      </w:pPr>
+    </w:p>
+    <w:p>
+      <w:pPr>
+        <w:rPr>
+          <w:rFonts w:ascii="Special Elite" w:hAnsi="Special Elite"/>
+          <w:noProof/>
+        </w:rPr>
+      </w:pPr>
+    </w:p>
+    <w:p>
+      <w:pPr>
+        <w:jc w:val="center"/>
+        <w:rPr>
+          <w:rFonts w:ascii="Special Elite" w:hAnsi="Special Elite"/>
+        </w:rPr>
+      </w:pPr>
+    </w:p>
+    <w:p>
+      <w:pPr>
+        <w:rPr>
+          <w:rFonts w:ascii="Special Elite" w:hAnsi="Special Elite"/>
+        </w:rPr>
+      </w:pPr>
+      <w:r>
+        <w:rPr>
+          <w:rFonts w:ascii="Special Elite" w:hAnsi="Special Elite"/>
+        </w:rPr>
+        <w:br w:type="page"/>
+      </w:r>
+    </w:p>
+    <w:p>
+      <w:pPr>
+        <w:pStyle w:val="Nadpis1"/>
+        <w:spacing w:line="360" w:lineRule="auto"/>
+        <w:rPr>
+          <w:rFonts w:ascii="Special Elite" w:hAnsi="Special Elite"/>
+          <w:b/>
+          <w:bCs/>
+          <w:color w:val="auto"/>
+          <w14:textOutline w14:w="0" w14:cap="flat" w14:cmpd="sng" w14:algn="ctr">
+            <w14:noFill/>
+            <w14:prstDash w14:val="solid"/>
+            <w14:round/>
+          </w14:textOutline>
+        </w:rPr>
+      </w:pPr>
+      <w:bookmarkStart w:id="9" w:name="_Toc141216046"/>
+      <w:r>
+        <w:rPr>
+          <w:rFonts w:ascii="Special Elite" w:hAnsi="Special Elite"/>
+          <w:b/>
+          <w:bCs/>
+          <w:color w:val="auto"/>
+          <w14:textOutline w14:w="0" w14:cap="flat" w14:cmpd="sng" w14:algn="ctr">
+            <w14:noFill/>
+            <w14:prstDash w14:val="solid"/>
+            <w14:round/>
+          </w14:textOutline>
+        </w:rPr>
+        <w:lastRenderedPageBreak/>
+        <w:t>Jakub řekl</w:t>
+      </w:r>
+      <w:bookmarkEnd w:id="9"/>
+    </w:p>
+    <w:p>
+      <w:pPr>
+        <w:pStyle w:val="Odstavecseseznamem"/>
+        <w:numPr>
+          <w:ilvl w:val="0"/>
+          <w:numId w:val="6"/>
+        </w:numPr>
+        <w:spacing w:after="0"/>
+        <w:rPr>
+          <w:rFonts w:ascii="Special Elite" w:hAnsi="Special Elite"/>
+        </w:rPr>
+      </w:pPr>
+      <w:r>
+        <w:rPr>
+          <w:rFonts w:ascii="Special Elite" w:hAnsi="Special Elite"/>
+        </w:rPr>
+        <w:t>Jedno ze čtyř barevných tlačítek bude blikat.</w:t>
+      </w:r>
+    </w:p>
+    <w:p>
+      <w:pPr>
+        <w:pStyle w:val="Odstavecseseznamem"/>
+        <w:numPr>
+          <w:ilvl w:val="0"/>
+          <w:numId w:val="6"/>
+        </w:numPr>
+        <w:spacing w:after="0"/>
+        <w:rPr>
+          <w:rFonts w:ascii="Special Elite" w:hAnsi="Special Elite"/>
+        </w:rPr>
+      </w:pPr>
+      <w:r>
+        <w:rPr>
+          <w:rFonts w:ascii="Special Elite" w:hAnsi="Special Elite"/>
+        </w:rPr>
+        <w:t>Pomocí tabulek níže, zmáčkněte správnou barvu</w:t>
+      </w:r>
+    </w:p>
+    <w:p>
+      <w:pPr>
+        <w:pStyle w:val="Odstavecseseznamem"/>
+        <w:numPr>
+          <w:ilvl w:val="0"/>
+          <w:numId w:val="6"/>
+        </w:numPr>
+        <w:spacing w:after="0"/>
+        <w:rPr>
+          <w:rFonts w:ascii="Special Elite" w:hAnsi="Special Elite"/>
+        </w:rPr>
+      </w:pPr>
+      <w:r>
+        <w:rPr>
+          <w:rFonts w:ascii="Special Elite" w:hAnsi="Special Elite"/>
+        </w:rPr>
+        <w:t>Původní tlačítko blikne, a potom blikne další. Opakujte tuto sekvenci pomocí tabulek.</w:t>
+      </w:r>
+    </w:p>
+    <w:p>
+      <w:pPr>
+        <w:pStyle w:val="Odstavecseseznamem"/>
+        <w:numPr>
+          <w:ilvl w:val="0"/>
+          <w:numId w:val="6"/>
+        </w:numPr>
+        <w:spacing w:after="0"/>
+        <w:rPr>
+          <w:rFonts w:ascii="Special Elite" w:hAnsi="Special Elite"/>
+        </w:rPr>
+      </w:pPr>
+      <w:r>
+        <w:rPr>
+          <w:rFonts w:ascii="Special Elite" w:hAnsi="Special Elite"/>
+        </w:rPr>
+        <w:t xml:space="preserve">Sekvence se </w:t>
+      </w:r>
+      <w:proofErr w:type="gramStart"/>
+      <w:r>
+        <w:rPr>
+          <w:rFonts w:ascii="Special Elite" w:hAnsi="Special Elite"/>
+        </w:rPr>
+        <w:t>prodlouží</w:t>
+      </w:r>
+      <w:proofErr w:type="gramEnd"/>
+      <w:r>
+        <w:rPr>
+          <w:rFonts w:ascii="Special Elite" w:hAnsi="Special Elite"/>
+        </w:rPr>
+        <w:t xml:space="preserve"> o jednu barvu pokaždé, když zadáte správnou sekvenci, dokud se modul nezneškodní.</w:t>
+      </w:r>
+    </w:p>
+    <w:p>
+      <w:pPr>
+        <w:spacing w:after="0"/>
+        <w:rPr>
+          <w:rFonts w:ascii="Special Elite" w:hAnsi="Special Elite"/>
+        </w:rPr>
+      </w:pPr>
+    </w:p>
+    <w:p>
+      <w:pPr>
+        <w:spacing w:after="0"/>
+        <w:rPr>
+          <w:rFonts w:ascii="Special Elite" w:hAnsi="Special Elite"/>
+          <w:noProof/>
+        </w:rPr>
+      </w:pPr>
+      <w:r>
+        <w:rPr>
+          <w:rFonts w:ascii="Special Elite" w:hAnsi="Special Elite"/>
+          <w:noProof/>
+        </w:rPr>
+        <w:drawing>
+          <wp:inline distT="0" distB="0" distL="0" distR="0" wp14:anchorId="7921F76F" wp14:editId="5FED2B6B">
+            <wp:extent cx="5851525" cy="3571875"/>
+            <wp:effectExtent l="0" t="0" r="0" b="9525"/>
+            <wp:docPr id="14714633" name="Obrázek 1" descr="Obsah obrázku text, snímek obrazovky, Písmo, číslo&#10;&#10;Popis byl vytvořen automaticky"/>
+            <wp:cNvGraphicFramePr>
+              <a:graphicFrameLocks xmlns:a="http://schemas.openxmlformats.org/drawingml/2006/main" noChangeAspect="1"/>
+            </wp:cNvGraphicFramePr>
+            <a:graphic xmlns:a="http://schemas.openxmlformats.org/drawingml/2006/main">
+              <a:graphicData uri="http://schemas.openxmlformats.org/drawingml/2006/picture">
+                <pic:pic xmlns:pic="http://schemas.openxmlformats.org/drawingml/2006/picture">
+                  <pic:nvPicPr>
+                    <pic:cNvPr id="14714633" name="Obrázek 1" descr="Obsah obrázku text, snímek obrazovky, Písmo, číslo&#10;&#10;Popis byl vytvořen automaticky"/>
+                    <pic:cNvPicPr/>
+                  </pic:nvPicPr>
+                  <pic:blipFill>
+                    <a:blip r:embed="rId11"/>
+                    <a:stretch>
+                      <a:fillRect/>
+                    </a:stretch>
+                  </pic:blipFill>
+                  <pic:spPr>
+                    <a:xfrm>
+                      <a:off x="0" y="0"/>
+                      <a:ext cx="5855165" cy="3574097"/>
+                    </a:xfrm>
+                    <a:prstGeom prst="rect">
+                      <a:avLst/>
+                    </a:prstGeom>
+                  </pic:spPr>
+                </pic:pic>
+              </a:graphicData>
+            </a:graphic>
+          </wp:inline>
+        </w:drawing>
+      </w:r>
+    </w:p>
+    <w:p>
+      <w:pPr>
+        <w:rPr>
+          <w:rFonts w:ascii="Special Elite" w:hAnsi="Special Elite"/>
+        </w:rPr>
+      </w:pPr>
+    </w:p>
+    <w:p>
+      <w:pPr>
+        <w:rPr>
+          <w:rFonts w:ascii="Special Elite" w:hAnsi="Special Elite"/>
+        </w:rPr>
+      </w:pPr>
+      <w:r>
+        <w:rPr>
+          <w:rFonts w:ascii="Special Elite" w:hAnsi="Special Elite"/>
+        </w:rPr>
+        <w:br w:type="page"/>
+      </w:r>
+    </w:p>
+    <w:p>
+      <w:pPr>
+        <w:pStyle w:val="Nadpis1"/>
+        <w:spacing w:line="360" w:lineRule="auto"/>
+        <w:rPr>
+          <w:rFonts w:ascii="Special Elite" w:hAnsi="Special Elite"/>
+          <w:b/>
+          <w:bCs/>
+          <w:color w:val="auto"/>
+          <w14:textOutline w14:w="0" w14:cap="flat" w14:cmpd="sng" w14:algn="ctr">
+            <w14:noFill/>
+            <w14:prstDash w14:val="solid"/>
+            <w14:round/>
+          </w14:textOutline>
+        </w:rPr>
+      </w:pPr>
+      <w:bookmarkStart w:id="10" w:name="_Toc141216047"/>
+      <w:r>
+        <w:rPr>
+          <w:rFonts w:ascii="Special Elite" w:hAnsi="Special Elite"/>
+          <w:b/>
+          <w:bCs/>
+          <w:color w:val="auto"/>
+          <w14:textOutline w14:w="0" w14:cap="flat" w14:cmpd="sng" w14:algn="ctr">
+            <w14:noFill/>
+            <w14:prstDash w14:val="solid"/>
+            <w14:round/>
+          </w14:textOutline>
+        </w:rPr>
+        <w:lastRenderedPageBreak/>
+        <w:t>Morseovka</w:t>
+      </w:r>
+      <w:bookmarkEnd w:id="10"/>
+    </w:p>
+    <w:p>
+      <w:pPr>
+        <w:pStyle w:val="Odstavecseseznamem"/>
+        <w:numPr>
+          <w:ilvl w:val="0"/>
+          <w:numId w:val="7"/>
+        </w:numPr>
+        <w:spacing w:after="0" w:line="256" w:lineRule="auto"/>
+        <w:rPr>
+          <w:rFonts w:ascii="Special Elite" w:hAnsi="Special Elite"/>
+          <w:noProof/>
+        </w:rPr>
+      </w:pPr>
+      <w:r>
+        <w:rPr>
+          <w:rFonts w:ascii="Special Elite" w:hAnsi="Special Elite"/>
+        </w:rPr>
+        <w:t>Interpretujte signál z blikajícího červeného světla</w:t>
+      </w:r>
+      <w:r>
+        <w:rPr>
+          <w:rFonts w:ascii="Special Elite" w:hAnsi="Special Elite"/>
+        </w:rPr>
+        <w:t xml:space="preserve"> pomocí tabulky Morseovy abecedy.</w:t>
+      </w:r>
+    </w:p>
+    <w:p>
+      <w:pPr>
+        <w:pStyle w:val="Odstavecseseznamem"/>
+        <w:numPr>
+          <w:ilvl w:val="0"/>
+          <w:numId w:val="7"/>
+        </w:numPr>
+        <w:spacing w:after="0" w:line="256" w:lineRule="auto"/>
+        <w:rPr>
+          <w:rFonts w:ascii="Special Elite" w:hAnsi="Special Elite"/>
+          <w:noProof/>
+        </w:rPr>
+      </w:pPr>
+      <w:r>
+        <w:rPr>
+          <w:rFonts w:ascii="Special Elite" w:hAnsi="Special Elite"/>
+          <w:noProof/>
+        </w:rPr>
+        <w:t>Zpráva se opakuje stále dokola.</w:t>
+      </w:r>
+    </w:p>
+    <w:p>
+      <w:pPr>
+        <w:pStyle w:val="Odstavecseseznamem"/>
+        <w:numPr>
+          <w:ilvl w:val="0"/>
+          <w:numId w:val="7"/>
+        </w:numPr>
+        <w:spacing w:after="0" w:line="256" w:lineRule="auto"/>
+        <w:rPr>
+          <w:rFonts w:ascii="Special Elite" w:hAnsi="Special Elite"/>
+          <w:noProof/>
+        </w:rPr>
+      </w:pPr>
+      <w:r>
+        <w:rPr>
+          <w:rFonts w:ascii="Special Elite" w:hAnsi="Special Elite"/>
+          <w:noProof/>
+        </w:rPr>
+        <w:t>Mezi signáy v písmenu je prodleva 1 vteřina.</w:t>
+      </w:r>
+    </w:p>
+    <w:p>
+      <w:pPr>
+        <w:pStyle w:val="Odstavecseseznamem"/>
+        <w:numPr>
+          <w:ilvl w:val="0"/>
+          <w:numId w:val="7"/>
+        </w:numPr>
+        <w:spacing w:after="0" w:line="256" w:lineRule="auto"/>
+        <w:rPr>
+          <w:rFonts w:ascii="Special Elite" w:hAnsi="Special Elite"/>
+          <w:noProof/>
+        </w:rPr>
+      </w:pPr>
+      <w:r>
+        <w:rPr>
+          <w:rFonts w:ascii="Special Elite" w:hAnsi="Special Elite"/>
+          <w:noProof/>
+        </w:rPr>
+        <w:t>Mezi jednotilivými písmeny je prodleva 2 vteřiny.</w:t>
+      </w:r>
+    </w:p>
+    <w:p>
+      <w:pPr>
+        <w:pStyle w:val="Odstavecseseznamem"/>
+        <w:numPr>
+          <w:ilvl w:val="0"/>
+          <w:numId w:val="7"/>
+        </w:numPr>
+        <w:spacing w:after="0" w:line="256" w:lineRule="auto"/>
+        <w:rPr>
+          <w:rFonts w:ascii="Special Elite" w:hAnsi="Special Elite"/>
+          <w:noProof/>
+        </w:rPr>
+      </w:pPr>
+      <w:r>
+        <w:rPr>
+          <w:rFonts w:ascii="Special Elite" w:hAnsi="Special Elite"/>
+          <w:noProof/>
+        </w:rPr>
+        <w:t>Jakmile je slovo identifikováno, naklikejte odpovídající číselný kód a stiskněte: „#“</w:t>
+      </w:r>
+    </w:p>
+    <w:p>
+      <w:pPr>
+        <w:pStyle w:val="Odstavecseseznamem"/>
+        <w:numPr>
+          <w:ilvl w:val="0"/>
+          <w:numId w:val="7"/>
+        </w:numPr>
+        <w:spacing w:after="0" w:line="256" w:lineRule="auto"/>
+        <w:rPr>
+          <w:rFonts w:ascii="Special Elite" w:hAnsi="Special Elite"/>
+          <w:noProof/>
+        </w:rPr>
+      </w:pPr>
+      <w:r>
+        <w:rPr>
+          <w:rFonts w:ascii="Special Elite" w:hAnsi="Special Elite"/>
+          <w:noProof/>
+        </w:rPr>
+        <w:t>Pro výmaz předchozího čísla stiskněte: „*“</w:t>
+      </w:r>
+    </w:p>
+    <w:p>
+      <w:pPr>
+        <w:spacing w:after="0" w:line="256" w:lineRule="auto"/>
+        <w:ind w:left="360"/>
+        <w:rPr>
+          <w:rFonts w:ascii="Special Elite" w:hAnsi="Special Elite"/>
+          <w:noProof/>
+        </w:rPr>
+      </w:pPr>
+    </w:p>
+    <w:tbl>
+      <w:tblPr>
+        <w:tblStyle w:val="Mkatabulky"/>
+        <w:tblpPr w:leftFromText="141" w:rightFromText="141" w:vertAnchor="text" w:horzAnchor="page" w:tblpX="8113" w:tblpY="58"/>
+        <w:tblW w:w="0" w:type="auto"/>
+        <w:tblLook w:val="04A0" w:firstRow="1" w:lastRow="0" w:firstColumn="1" w:lastColumn="0" w:noHBand="0" w:noVBand="1"/>
+      </w:tblPr>
+      <w:tblGrid>
+        <w:gridCol w:w="1271"/>
+        <w:gridCol w:w="1271"/>
+      </w:tblGrid>
+      <w:tr>
+        <w:trPr>
+          <w:trHeight w:val="558"/>
+        </w:trPr>
+        <w:tc>
+          <w:tcPr>
+            <w:tcW w:w="1271" w:type="dxa"/>
+            <w:vAlign w:val="center"/>
+          </w:tcPr>
+          <w:p>
+            <w:pPr>
+              <w:jc w:val="center"/>
+              <w:rPr>
+                <w:rFonts w:ascii="Special Elite" w:hAnsi="Special Elite"/>
+              </w:rPr>
+            </w:pPr>
+            <w:r>
+              <w:rPr>
+                <w:rFonts w:ascii="Special Elite" w:hAnsi="Special Elite"/>
+              </w:rPr>
+              <w:t>Pokud je slovo:</w:t>
+            </w:r>
+          </w:p>
+        </w:tc>
+        <w:tc>
+          <w:tcPr>
+            <w:tcW w:w="1271" w:type="dxa"/>
+            <w:vAlign w:val="center"/>
+          </w:tcPr>
+          <w:p>
+            <w:pPr>
+              <w:jc w:val="center"/>
+              <w:rPr>
+                <w:rFonts w:ascii="Special Elite" w:hAnsi="Special Elite"/>
+              </w:rPr>
+            </w:pPr>
+            <w:r>
+              <w:rPr>
+                <w:rFonts w:ascii="Special Elite" w:hAnsi="Special Elite"/>
+              </w:rPr>
+              <w:t>Použijte kód:</w:t>
+            </w:r>
+          </w:p>
+        </w:tc>
+      </w:tr>
+      <w:tr>
+        <w:trPr>
+          <w:trHeight w:val="397"/>
+        </w:trPr>
+        <w:tc>
+          <w:tcPr>
+            <w:tcW w:w="1271" w:type="dxa"/>
+            <w:vAlign w:val="center"/>
+          </w:tcPr>
+          <w:p>
+            <w:pPr>
+              <w:jc w:val="center"/>
+              <w:rPr>
+                <w:rFonts w:ascii="Special Elite" w:hAnsi="Special Elite"/>
+                <w:b/>
+                <w:bCs/>
+              </w:rPr>
+            </w:pPr>
+            <w:r>
+              <w:rPr>
+                <w:rFonts w:ascii="Special Elite" w:hAnsi="Special Elite"/>
+                <w:b/>
+                <w:bCs/>
+              </w:rPr>
+              <w:t>WXYZ</w:t>
+            </w:r>
+          </w:p>
+        </w:tc>
+        <w:tc>
+          <w:tcPr>
+            <w:tcW w:w="1271" w:type="dxa"/>
+            <w:vAlign w:val="center"/>
+          </w:tcPr>
+          <w:p>
+            <w:pPr>
+              <w:jc w:val="center"/>
+              <w:rPr>
+                <w:rFonts w:ascii="Special Elite" w:hAnsi="Special Elite"/>
+                <w:b/>
+                <w:bCs/>
+              </w:rPr>
+            </w:pPr>
+            <w:r>
+              <w:rPr>
+                <w:rFonts w:ascii="Special Elite" w:hAnsi="Special Elite"/>
+                <w:b/>
+                <w:bCs/>
+              </w:rPr>
+              <w:t>6845</w:t>
+            </w:r>
+          </w:p>
+        </w:tc>
+      </w:tr>
+      <w:tr>
+        <w:trPr>
+          <w:trHeight w:val="397"/>
+        </w:trPr>
+        <w:tc>
+          <w:tcPr>
+            <w:tcW w:w="1271" w:type="dxa"/>
+            <w:vAlign w:val="center"/>
+          </w:tcPr>
+          <w:p>
+            <w:pPr>
+              <w:jc w:val="center"/>
+              <w:rPr>
+                <w:rFonts w:ascii="Special Elite" w:hAnsi="Special Elite"/>
+                <w:b/>
+                <w:bCs/>
+              </w:rPr>
+            </w:pPr>
+            <w:r>
+              <w:rPr>
+                <w:rFonts w:ascii="Special Elite" w:hAnsi="Special Elite"/>
+                <w:b/>
+                <w:bCs/>
+              </w:rPr>
+              <w:t>WYXZ</w:t>
+            </w:r>
+          </w:p>
+        </w:tc>
+        <w:tc>
+          <w:tcPr>
+            <w:tcW w:w="1271" w:type="dxa"/>
+            <w:vAlign w:val="center"/>
+          </w:tcPr>
+          <w:p>
+            <w:pPr>
+              <w:jc w:val="center"/>
+              <w:rPr>
+                <w:rFonts w:ascii="Special Elite" w:hAnsi="Special Elite"/>
+                <w:b/>
+                <w:bCs/>
+              </w:rPr>
+            </w:pPr>
+            <w:r>
+              <w:rPr>
+                <w:rFonts w:ascii="Special Elite" w:hAnsi="Special Elite"/>
+                <w:b/>
+                <w:bCs/>
+              </w:rPr>
+              <w:t>7648</w:t>
+            </w:r>
+          </w:p>
+        </w:tc>
+      </w:tr>
+      <w:tr>
+        <w:trPr>
+          <w:trHeight w:val="397"/>
+        </w:trPr>
+        <w:tc>
+          <w:tcPr>
+            <w:tcW w:w="1271" w:type="dxa"/>
+            <w:vAlign w:val="center"/>
+          </w:tcPr>
+          <w:p>
+            <w:pPr>
+              <w:jc w:val="center"/>
+              <w:rPr>
+                <w:rFonts w:ascii="Special Elite" w:hAnsi="Special Elite"/>
+                <w:b/>
+                <w:bCs/>
+              </w:rPr>
+            </w:pPr>
+            <w:r>
+              <w:rPr>
+                <w:rFonts w:ascii="Special Elite" w:hAnsi="Special Elite"/>
+                <w:b/>
+                <w:bCs/>
+              </w:rPr>
+              <w:t>WYWX</w:t>
+            </w:r>
+          </w:p>
+        </w:tc>
+        <w:tc>
+          <w:tcPr>
+            <w:tcW w:w="1271" w:type="dxa"/>
+            <w:vAlign w:val="center"/>
+          </w:tcPr>
+          <w:p>
+            <w:pPr>
+              <w:jc w:val="center"/>
+              <w:rPr>
+                <w:rFonts w:ascii="Special Elite" w:hAnsi="Special Elite"/>
+                <w:b/>
+                <w:bCs/>
+              </w:rPr>
+            </w:pPr>
+            <w:r>
+              <w:rPr>
+                <w:rFonts w:ascii="Special Elite" w:hAnsi="Special Elite"/>
+                <w:b/>
+                <w:bCs/>
+              </w:rPr>
+              <w:t>1248</w:t>
+            </w:r>
+          </w:p>
+        </w:tc>
+      </w:tr>
+      <w:tr>
+        <w:trPr>
+          <w:trHeight w:val="397"/>
+        </w:trPr>
+        <w:tc>
+          <w:tcPr>
+            <w:tcW w:w="1271" w:type="dxa"/>
+            <w:vAlign w:val="center"/>
+          </w:tcPr>
+          <w:p>
+            <w:pPr>
+              <w:jc w:val="center"/>
+              <w:rPr>
+                <w:rFonts w:ascii="Special Elite" w:hAnsi="Special Elite"/>
+                <w:b/>
+                <w:bCs/>
+              </w:rPr>
+            </w:pPr>
+            <w:r>
+              <w:rPr>
+                <w:rFonts w:ascii="Special Elite" w:hAnsi="Special Elite"/>
+                <w:b/>
+                <w:bCs/>
+              </w:rPr>
+              <w:t>WYWV</w:t>
+            </w:r>
+          </w:p>
+        </w:tc>
+        <w:tc>
+          <w:tcPr>
+            <w:tcW w:w="1271" w:type="dxa"/>
+            <w:vAlign w:val="center"/>
+          </w:tcPr>
+          <w:p>
+            <w:pPr>
+              <w:jc w:val="center"/>
+              <w:rPr>
+                <w:rFonts w:ascii="Special Elite" w:hAnsi="Special Elite"/>
+                <w:b/>
+                <w:bCs/>
+              </w:rPr>
+            </w:pPr>
+            <w:r>
+              <w:rPr>
+                <w:rFonts w:ascii="Special Elite" w:hAnsi="Special Elite"/>
+                <w:b/>
+                <w:bCs/>
+              </w:rPr>
+              <w:t>1976</w:t>
+            </w:r>
+          </w:p>
+        </w:tc>
+      </w:tr>
+      <w:tr>
+        <w:trPr>
+          <w:trHeight w:val="397"/>
+        </w:trPr>
+        <w:tc>
+          <w:tcPr>
+            <w:tcW w:w="1271" w:type="dxa"/>
+            <w:vAlign w:val="center"/>
+          </w:tcPr>
+          <w:p>
+            <w:pPr>
+              <w:jc w:val="center"/>
+              <w:rPr>
+                <w:rFonts w:ascii="Special Elite" w:hAnsi="Special Elite"/>
+                <w:b/>
+                <w:bCs/>
+              </w:rPr>
+            </w:pPr>
+            <w:r>
+              <w:rPr>
+                <w:rFonts w:ascii="Special Elite" w:hAnsi="Special Elite"/>
+                <w:b/>
+                <w:bCs/>
+              </w:rPr>
+              <w:t>VYWV</w:t>
+            </w:r>
+          </w:p>
+        </w:tc>
+        <w:tc>
+          <w:tcPr>
+            <w:tcW w:w="1271" w:type="dxa"/>
+            <w:vAlign w:val="center"/>
+          </w:tcPr>
+          <w:p>
+            <w:pPr>
+              <w:jc w:val="center"/>
+              <w:rPr>
+                <w:rFonts w:ascii="Special Elite" w:hAnsi="Special Elite"/>
+                <w:b/>
+                <w:bCs/>
+              </w:rPr>
+            </w:pPr>
+            <w:r>
+              <w:rPr>
+                <w:rFonts w:ascii="Special Elite" w:hAnsi="Special Elite"/>
+                <w:b/>
+                <w:bCs/>
+              </w:rPr>
+              <w:t>1645</w:t>
+            </w:r>
+          </w:p>
+        </w:tc>
+      </w:tr>
+      <w:tr>
+        <w:trPr>
+          <w:trHeight w:val="397"/>
+        </w:trPr>
+        <w:tc>
+          <w:tcPr>
+            <w:tcW w:w="1271" w:type="dxa"/>
+            <w:vAlign w:val="center"/>
+          </w:tcPr>
+          <w:p>
+            <w:pPr>
+              <w:jc w:val="center"/>
+              <w:rPr>
+                <w:rFonts w:ascii="Special Elite" w:hAnsi="Special Elite"/>
+                <w:b/>
+                <w:bCs/>
+              </w:rPr>
+            </w:pPr>
+            <w:r>
+              <w:rPr>
+                <w:rFonts w:ascii="Special Elite" w:hAnsi="Special Elite"/>
+                <w:b/>
+                <w:bCs/>
+              </w:rPr>
+              <w:t>VYVV</w:t>
+            </w:r>
+          </w:p>
+        </w:tc>
+        <w:tc>
+          <w:tcPr>
+            <w:tcW w:w="1271" w:type="dxa"/>
+            <w:vAlign w:val="center"/>
+          </w:tcPr>
+          <w:p>
+            <w:pPr>
+              <w:jc w:val="center"/>
+              <w:rPr>
+                <w:rFonts w:ascii="Special Elite" w:hAnsi="Special Elite"/>
+                <w:b/>
+                <w:bCs/>
+              </w:rPr>
+            </w:pPr>
+            <w:r>
+              <w:rPr>
+                <w:rFonts w:ascii="Special Elite" w:hAnsi="Special Elite"/>
+                <w:b/>
+                <w:bCs/>
+              </w:rPr>
+              <w:t>7286</w:t>
+            </w:r>
+          </w:p>
+        </w:tc>
+      </w:tr>
+      <w:tr>
+        <w:trPr>
+          <w:trHeight w:val="397"/>
+        </w:trPr>
+        <w:tc>
+          <w:tcPr>
+            <w:tcW w:w="1271" w:type="dxa"/>
+            <w:vAlign w:val="center"/>
+          </w:tcPr>
+          <w:p>
+            <w:pPr>
+              <w:jc w:val="center"/>
+              <w:rPr>
+                <w:rFonts w:ascii="Special Elite" w:hAnsi="Special Elite"/>
+                <w:b/>
+                <w:bCs/>
+              </w:rPr>
+            </w:pPr>
+            <w:r>
+              <w:rPr>
+                <w:rFonts w:ascii="Special Elite" w:hAnsi="Special Elite"/>
+                <w:b/>
+                <w:bCs/>
+              </w:rPr>
+              <w:t>VYVU</w:t>
+            </w:r>
+          </w:p>
+        </w:tc>
+        <w:tc>
+          <w:tcPr>
+            <w:tcW w:w="1271" w:type="dxa"/>
+            <w:vAlign w:val="center"/>
+          </w:tcPr>
+          <w:p>
+            <w:pPr>
+              <w:jc w:val="center"/>
+              <w:rPr>
+                <w:rFonts w:ascii="Special Elite" w:hAnsi="Special Elite"/>
+                <w:b/>
+                <w:bCs/>
+              </w:rPr>
+            </w:pPr>
+            <w:r>
+              <w:rPr>
+                <w:rFonts w:ascii="Special Elite" w:hAnsi="Special Elite"/>
+                <w:b/>
+                <w:bCs/>
+              </w:rPr>
+              <w:t>4486</w:t>
+            </w:r>
+          </w:p>
+        </w:tc>
+      </w:tr>
+      <w:tr>
+        <w:trPr>
+          <w:trHeight w:val="397"/>
+        </w:trPr>
+        <w:tc>
+          <w:tcPr>
+            <w:tcW w:w="1271" w:type="dxa"/>
+            <w:vAlign w:val="center"/>
+          </w:tcPr>
+          <w:p>
+            <w:pPr>
+              <w:jc w:val="center"/>
+              <w:rPr>
+                <w:rFonts w:ascii="Special Elite" w:hAnsi="Special Elite"/>
+                <w:b/>
+                <w:bCs/>
+              </w:rPr>
+            </w:pPr>
+            <w:r>
+              <w:rPr>
+                <w:rFonts w:ascii="Special Elite" w:hAnsi="Special Elite"/>
+                <w:b/>
+                <w:bCs/>
+              </w:rPr>
+              <w:t>XYVU</w:t>
+            </w:r>
+          </w:p>
+        </w:tc>
+        <w:tc>
+          <w:tcPr>
+            <w:tcW w:w="1271" w:type="dxa"/>
+            <w:vAlign w:val="center"/>
+          </w:tcPr>
+          <w:p>
+            <w:pPr>
+              <w:jc w:val="center"/>
+              <w:rPr>
+                <w:rFonts w:ascii="Special Elite" w:hAnsi="Special Elite"/>
+                <w:b/>
+                <w:bCs/>
+              </w:rPr>
+            </w:pPr>
+            <w:r>
+              <w:rPr>
+                <w:rFonts w:ascii="Special Elite" w:hAnsi="Special Elite"/>
+                <w:b/>
+                <w:bCs/>
+              </w:rPr>
+              <w:t>1669</w:t>
+            </w:r>
+          </w:p>
+        </w:tc>
+      </w:tr>
+      <w:tr>
+        <w:trPr>
+          <w:trHeight w:val="397"/>
+        </w:trPr>
+        <w:tc>
+          <w:tcPr>
+            <w:tcW w:w="1271" w:type="dxa"/>
+            <w:vAlign w:val="center"/>
+          </w:tcPr>
+          <w:p>
+            <w:pPr>
+              <w:jc w:val="center"/>
+              <w:rPr>
+                <w:rFonts w:ascii="Special Elite" w:hAnsi="Special Elite"/>
+                <w:b/>
+                <w:bCs/>
+              </w:rPr>
+            </w:pPr>
+            <w:r>
+              <w:rPr>
+                <w:rFonts w:ascii="Special Elite" w:hAnsi="Special Elite"/>
+                <w:b/>
+                <w:bCs/>
+              </w:rPr>
+              <w:t>XYUU</w:t>
+            </w:r>
+          </w:p>
+        </w:tc>
+        <w:tc>
+          <w:tcPr>
+            <w:tcW w:w="1271" w:type="dxa"/>
+            <w:vAlign w:val="center"/>
+          </w:tcPr>
+          <w:p>
+            <w:pPr>
+              <w:jc w:val="center"/>
+              <w:rPr>
+                <w:rFonts w:ascii="Special Elite" w:hAnsi="Special Elite"/>
+                <w:b/>
+                <w:bCs/>
+              </w:rPr>
+            </w:pPr>
+            <w:r>
+              <w:rPr>
+                <w:rFonts w:ascii="Special Elite" w:hAnsi="Special Elite"/>
+                <w:b/>
+                <w:bCs/>
+              </w:rPr>
+              <w:t>6986</w:t>
+            </w:r>
+          </w:p>
+        </w:tc>
+      </w:tr>
+      <w:tr>
+        <w:trPr>
+          <w:trHeight w:val="397"/>
+        </w:trPr>
+        <w:tc>
+          <w:tcPr>
+            <w:tcW w:w="1271" w:type="dxa"/>
+            <w:vAlign w:val="center"/>
+          </w:tcPr>
+          <w:p>
+            <w:pPr>
+              <w:jc w:val="center"/>
+              <w:rPr>
+                <w:rFonts w:ascii="Special Elite" w:hAnsi="Special Elite"/>
+                <w:b/>
+                <w:bCs/>
+              </w:rPr>
+            </w:pPr>
+            <w:r>
+              <w:rPr>
+                <w:rFonts w:ascii="Special Elite" w:hAnsi="Special Elite"/>
+                <w:b/>
+                <w:bCs/>
+              </w:rPr>
+              <w:t>XYUT</w:t>
+            </w:r>
+          </w:p>
+        </w:tc>
+        <w:tc>
+          <w:tcPr>
+            <w:tcW w:w="1271" w:type="dxa"/>
+            <w:vAlign w:val="center"/>
+          </w:tcPr>
+          <w:p>
+            <w:pPr>
+              <w:jc w:val="center"/>
+              <w:rPr>
+                <w:rFonts w:ascii="Special Elite" w:hAnsi="Special Elite"/>
+                <w:b/>
+                <w:bCs/>
+              </w:rPr>
+            </w:pPr>
+            <w:r>
+              <w:rPr>
+                <w:rFonts w:ascii="Special Elite" w:hAnsi="Special Elite"/>
+                <w:b/>
+                <w:bCs/>
+              </w:rPr>
+              <w:t>2485</w:t>
+            </w:r>
+          </w:p>
+        </w:tc>
+      </w:tr>
+      <w:tr>
+        <w:trPr>
+          <w:trHeight w:val="397"/>
+        </w:trPr>
+        <w:tc>
+          <w:tcPr>
+            <w:tcW w:w="1271" w:type="dxa"/>
+            <w:vAlign w:val="center"/>
+          </w:tcPr>
+          <w:p>
+            <w:pPr>
+              <w:jc w:val="center"/>
+              <w:rPr>
+                <w:rFonts w:ascii="Special Elite" w:hAnsi="Special Elite"/>
+                <w:b/>
+                <w:bCs/>
+              </w:rPr>
+            </w:pPr>
+            <w:r>
+              <w:rPr>
+                <w:rFonts w:ascii="Special Elite" w:hAnsi="Special Elite"/>
+                <w:b/>
+                <w:bCs/>
+              </w:rPr>
+              <w:t>XZUT</w:t>
+            </w:r>
+          </w:p>
+        </w:tc>
+        <w:tc>
+          <w:tcPr>
+            <w:tcW w:w="1271" w:type="dxa"/>
+            <w:vAlign w:val="center"/>
+          </w:tcPr>
+          <w:p>
+            <w:pPr>
+              <w:jc w:val="center"/>
+              <w:rPr>
+                <w:rFonts w:ascii="Special Elite" w:hAnsi="Special Elite"/>
+                <w:b/>
+                <w:bCs/>
+              </w:rPr>
+            </w:pPr>
+            <w:r>
+              <w:rPr>
+                <w:rFonts w:ascii="Special Elite" w:hAnsi="Special Elite"/>
+                <w:b/>
+                <w:bCs/>
+              </w:rPr>
+              <w:t>5736</w:t>
+            </w:r>
+          </w:p>
+        </w:tc>
+      </w:tr>
+      <w:tr>
+        <w:trPr>
+          <w:trHeight w:val="397"/>
+        </w:trPr>
+        <w:tc>
+          <w:tcPr>
+            <w:tcW w:w="1271" w:type="dxa"/>
+            <w:vAlign w:val="center"/>
+          </w:tcPr>
+          <w:p>
+            <w:pPr>
+              <w:jc w:val="center"/>
+              <w:rPr>
+                <w:rFonts w:ascii="Special Elite" w:hAnsi="Special Elite"/>
+                <w:b/>
+                <w:bCs/>
+              </w:rPr>
+            </w:pPr>
+            <w:r>
+              <w:rPr>
+                <w:rFonts w:ascii="Special Elite" w:hAnsi="Special Elite"/>
+                <w:b/>
+                <w:bCs/>
+              </w:rPr>
+              <w:t>XZUS</w:t>
+            </w:r>
+          </w:p>
+        </w:tc>
+        <w:tc>
+          <w:tcPr>
+            <w:tcW w:w="1271" w:type="dxa"/>
+            <w:vAlign w:val="center"/>
+          </w:tcPr>
+          <w:p>
+            <w:pPr>
+              <w:jc w:val="center"/>
+              <w:rPr>
+                <w:rFonts w:ascii="Special Elite" w:hAnsi="Special Elite"/>
+                <w:b/>
+                <w:bCs/>
+              </w:rPr>
+            </w:pPr>
+            <w:r>
+              <w:rPr>
+                <w:rFonts w:ascii="Special Elite" w:hAnsi="Special Elite"/>
+                <w:b/>
+                <w:bCs/>
+              </w:rPr>
+              <w:t>6128</w:t>
+            </w:r>
+          </w:p>
+        </w:tc>
+      </w:tr>
+      <w:tr>
+        <w:trPr>
+          <w:trHeight w:val="397"/>
+        </w:trPr>
+        <w:tc>
+          <w:tcPr>
+            <w:tcW w:w="1271" w:type="dxa"/>
+            <w:vAlign w:val="center"/>
+          </w:tcPr>
+          <w:p>
+            <w:pPr>
+              <w:jc w:val="center"/>
+              <w:rPr>
+                <w:rFonts w:ascii="Special Elite" w:hAnsi="Special Elite"/>
+                <w:b/>
+                <w:bCs/>
+              </w:rPr>
+            </w:pPr>
+            <w:r>
+              <w:rPr>
+                <w:rFonts w:ascii="Special Elite" w:hAnsi="Special Elite"/>
+                <w:b/>
+                <w:bCs/>
+              </w:rPr>
+              <w:t>XZUR</w:t>
+            </w:r>
+          </w:p>
+        </w:tc>
+        <w:tc>
+          <w:tcPr>
+            <w:tcW w:w="1271" w:type="dxa"/>
+            <w:vAlign w:val="center"/>
+          </w:tcPr>
+          <w:p>
+            <w:pPr>
+              <w:jc w:val="center"/>
+              <w:rPr>
+                <w:rFonts w:ascii="Special Elite" w:hAnsi="Special Elite"/>
+                <w:b/>
+                <w:bCs/>
+              </w:rPr>
+            </w:pPr>
+            <w:r>
+              <w:rPr>
+                <w:rFonts w:ascii="Special Elite" w:hAnsi="Special Elite"/>
+                <w:b/>
+                <w:bCs/>
+              </w:rPr>
+              <w:t>7482</w:t>
+            </w:r>
+          </w:p>
+        </w:tc>
+      </w:tr>
+      <w:tr>
+        <w:trPr>
+          <w:trHeight w:val="397"/>
+        </w:trPr>
+        <w:tc>
+          <w:tcPr>
+            <w:tcW w:w="1271" w:type="dxa"/>
+            <w:vAlign w:val="center"/>
+          </w:tcPr>
+          <w:p>
+            <w:pPr>
+              <w:jc w:val="center"/>
+              <w:rPr>
+                <w:rFonts w:ascii="Special Elite" w:hAnsi="Special Elite"/>
+                <w:b/>
+                <w:bCs/>
+              </w:rPr>
+            </w:pPr>
+            <w:r>
+              <w:rPr>
+                <w:rFonts w:ascii="Special Elite" w:hAnsi="Special Elite"/>
+                <w:b/>
+                <w:bCs/>
+              </w:rPr>
+              <w:t>XZER</w:t>
+            </w:r>
+          </w:p>
+        </w:tc>
+        <w:tc>
+          <w:tcPr>
+            <w:tcW w:w="1271" w:type="dxa"/>
+            <w:vAlign w:val="center"/>
+          </w:tcPr>
+          <w:p>
+            <w:pPr>
+              <w:jc w:val="center"/>
+              <w:rPr>
+                <w:rFonts w:ascii="Special Elite" w:hAnsi="Special Elite"/>
+                <w:b/>
+                <w:bCs/>
+              </w:rPr>
+            </w:pPr>
+            <w:r>
+              <w:rPr>
+                <w:rFonts w:ascii="Special Elite" w:hAnsi="Special Elite"/>
+                <w:b/>
+                <w:bCs/>
+              </w:rPr>
+              <w:t>7836</w:t>
+            </w:r>
+          </w:p>
+        </w:tc>
+      </w:tr>
+      <w:tr>
+        <w:trPr>
+          <w:trHeight w:val="397"/>
+        </w:trPr>
+        <w:tc>
+          <w:tcPr>
+            <w:tcW w:w="1271" w:type="dxa"/>
+            <w:vAlign w:val="center"/>
+          </w:tcPr>
+          <w:p>
+            <w:pPr>
+              <w:jc w:val="center"/>
+              <w:rPr>
+                <w:rFonts w:ascii="Special Elite" w:hAnsi="Special Elite"/>
+                <w:b/>
+                <w:bCs/>
+              </w:rPr>
+            </w:pPr>
+            <w:r>
+              <w:rPr>
+                <w:rFonts w:ascii="Special Elite" w:hAnsi="Special Elite"/>
+                <w:b/>
+                <w:bCs/>
+              </w:rPr>
+              <w:t>XZAR</w:t>
+            </w:r>
+          </w:p>
+        </w:tc>
+        <w:tc>
+          <w:tcPr>
+            <w:tcW w:w="1271" w:type="dxa"/>
+            <w:vAlign w:val="center"/>
+          </w:tcPr>
+          <w:p>
+            <w:pPr>
+              <w:jc w:val="center"/>
+              <w:rPr>
+                <w:rFonts w:ascii="Special Elite" w:hAnsi="Special Elite"/>
+                <w:b/>
+                <w:bCs/>
+              </w:rPr>
+            </w:pPr>
+            <w:r>
+              <w:rPr>
+                <w:rFonts w:ascii="Special Elite" w:hAnsi="Special Elite"/>
+                <w:b/>
+                <w:bCs/>
+              </w:rPr>
+              <w:t>9824</w:t>
+            </w:r>
+          </w:p>
+        </w:tc>
+      </w:tr>
+      <w:tr>
+        <w:trPr>
+          <w:trHeight w:val="397"/>
+        </w:trPr>
+        <w:tc>
+          <w:tcPr>
+            <w:tcW w:w="1271" w:type="dxa"/>
+            <w:vAlign w:val="center"/>
+          </w:tcPr>
+          <w:p>
+            <w:pPr>
+              <w:jc w:val="center"/>
+              <w:rPr>
+                <w:rFonts w:ascii="Special Elite" w:hAnsi="Special Elite"/>
+                <w:b/>
+                <w:bCs/>
+              </w:rPr>
+            </w:pPr>
+            <w:r>
+              <w:rPr>
+                <w:rFonts w:ascii="Special Elite" w:hAnsi="Special Elite"/>
+                <w:b/>
+                <w:bCs/>
+              </w:rPr>
+              <w:t>XZAP</w:t>
+            </w:r>
+          </w:p>
+        </w:tc>
+        <w:tc>
+          <w:tcPr>
+            <w:tcW w:w="1271" w:type="dxa"/>
+            <w:vAlign w:val="center"/>
+          </w:tcPr>
+          <w:p>
+            <w:pPr>
+              <w:jc w:val="center"/>
+              <w:rPr>
+                <w:rFonts w:ascii="Special Elite" w:hAnsi="Special Elite"/>
+                <w:b/>
+                <w:bCs/>
+              </w:rPr>
+            </w:pPr>
+            <w:r>
+              <w:rPr>
+                <w:rFonts w:ascii="Special Elite" w:hAnsi="Special Elite"/>
+                <w:b/>
+                <w:bCs/>
+              </w:rPr>
+              <w:t>1982</w:t>
+            </w:r>
+          </w:p>
+        </w:tc>
+      </w:tr>
+      <w:tr>
+        <w:trPr>
+          <w:trHeight w:val="397"/>
+        </w:trPr>
+        <w:tc>
+          <w:tcPr>
+            <w:tcW w:w="1271" w:type="dxa"/>
+            <w:vAlign w:val="center"/>
+          </w:tcPr>
+          <w:p>
+            <w:pPr>
+              <w:jc w:val="center"/>
+              <w:rPr>
+                <w:rFonts w:ascii="Special Elite" w:hAnsi="Special Elite"/>
+                <w:b/>
+                <w:bCs/>
+              </w:rPr>
+            </w:pPr>
+            <w:r>
+              <w:rPr>
+                <w:rFonts w:ascii="Special Elite" w:hAnsi="Special Elite"/>
+                <w:b/>
+                <w:bCs/>
+              </w:rPr>
+              <w:t>XZBP</w:t>
+            </w:r>
+          </w:p>
+        </w:tc>
+        <w:tc>
+          <w:tcPr>
+            <w:tcW w:w="1271" w:type="dxa"/>
+            <w:vAlign w:val="center"/>
+          </w:tcPr>
+          <w:p>
+            <w:pPr>
+              <w:jc w:val="center"/>
+              <w:rPr>
+                <w:rFonts w:ascii="Special Elite" w:hAnsi="Special Elite"/>
+                <w:b/>
+                <w:bCs/>
+              </w:rPr>
+            </w:pPr>
+            <w:r>
+              <w:rPr>
+                <w:rFonts w:ascii="Special Elite" w:hAnsi="Special Elite"/>
+                <w:b/>
+                <w:bCs/>
+              </w:rPr>
+              <w:t>8293</w:t>
+            </w:r>
+          </w:p>
+        </w:tc>
+      </w:tr>
+      <w:tr>
+        <w:trPr>
+          <w:trHeight w:val="397"/>
+        </w:trPr>
+        <w:tc>
+          <w:tcPr>
+            <w:tcW w:w="1271" w:type="dxa"/>
+            <w:vAlign w:val="center"/>
+          </w:tcPr>
+          <w:p>
+            <w:pPr>
+              <w:jc w:val="center"/>
+              <w:rPr>
+                <w:rFonts w:ascii="Special Elite" w:hAnsi="Special Elite"/>
+                <w:b/>
+                <w:bCs/>
+              </w:rPr>
+            </w:pPr>
+            <w:r>
+              <w:rPr>
+                <w:rFonts w:ascii="Special Elite" w:hAnsi="Special Elite"/>
+                <w:b/>
+                <w:bCs/>
+              </w:rPr>
+              <w:t>XZBO</w:t>
+            </w:r>
+          </w:p>
+        </w:tc>
+        <w:tc>
+          <w:tcPr>
+            <w:tcW w:w="1271" w:type="dxa"/>
+            <w:vAlign w:val="center"/>
+          </w:tcPr>
+          <w:p>
+            <w:pPr>
+              <w:jc w:val="center"/>
+              <w:rPr>
+                <w:rFonts w:ascii="Special Elite" w:hAnsi="Special Elite"/>
+                <w:b/>
+                <w:bCs/>
+              </w:rPr>
+            </w:pPr>
+            <w:r>
+              <w:rPr>
+                <w:rFonts w:ascii="Special Elite" w:hAnsi="Special Elite"/>
+                <w:b/>
+                <w:bCs/>
+              </w:rPr>
+              <w:t>4763</w:t>
+            </w:r>
+          </w:p>
+        </w:tc>
+      </w:tr>
+      <w:tr>
+        <w:trPr>
+          <w:trHeight w:val="397"/>
+        </w:trPr>
+        <w:tc>
+          <w:tcPr>
+            <w:tcW w:w="1271" w:type="dxa"/>
+            <w:vAlign w:val="center"/>
+          </w:tcPr>
+          <w:p>
+            <w:pPr>
+              <w:jc w:val="center"/>
+              <w:rPr>
+                <w:rFonts w:ascii="Special Elite" w:hAnsi="Special Elite"/>
+                <w:b/>
+                <w:bCs/>
+              </w:rPr>
+            </w:pPr>
+            <w:r>
+              <w:rPr>
+                <w:rFonts w:ascii="Special Elite" w:hAnsi="Special Elite"/>
+                <w:b/>
+                <w:bCs/>
+              </w:rPr>
+              <w:t>XZBN</w:t>
+            </w:r>
+          </w:p>
+        </w:tc>
+        <w:tc>
+          <w:tcPr>
+            <w:tcW w:w="1271" w:type="dxa"/>
+            <w:vAlign w:val="center"/>
+          </w:tcPr>
+          <w:p>
+            <w:pPr>
+              <w:jc w:val="center"/>
+              <w:rPr>
+                <w:rFonts w:ascii="Special Elite" w:hAnsi="Special Elite"/>
+                <w:b/>
+                <w:bCs/>
+              </w:rPr>
+            </w:pPr>
+            <w:r>
+              <w:rPr>
+                <w:rFonts w:ascii="Special Elite" w:hAnsi="Special Elite"/>
+                <w:b/>
+                <w:bCs/>
+              </w:rPr>
+              <w:t>9861</w:t>
+            </w:r>
+          </w:p>
+        </w:tc>
+      </w:tr>
+      <w:tr>
+        <w:trPr>
+          <w:trHeight w:val="397"/>
+        </w:trPr>
+        <w:tc>
+          <w:tcPr>
+            <w:tcW w:w="1271" w:type="dxa"/>
+            <w:vAlign w:val="center"/>
+          </w:tcPr>
+          <w:p>
+            <w:pPr>
+              <w:jc w:val="center"/>
+              <w:rPr>
+                <w:rFonts w:ascii="Special Elite" w:hAnsi="Special Elite"/>
+                <w:b/>
+                <w:bCs/>
+              </w:rPr>
+            </w:pPr>
+            <w:r>
+              <w:rPr>
+                <w:rFonts w:ascii="Special Elite" w:hAnsi="Special Elite"/>
+                <w:b/>
+                <w:bCs/>
+              </w:rPr>
+              <w:t>XZNN</w:t>
+            </w:r>
+          </w:p>
+        </w:tc>
+        <w:tc>
+          <w:tcPr>
+            <w:tcW w:w="1271" w:type="dxa"/>
+            <w:vAlign w:val="center"/>
+          </w:tcPr>
+          <w:p>
+            <w:pPr>
+              <w:jc w:val="center"/>
+              <w:rPr>
+                <w:rFonts w:ascii="Special Elite" w:hAnsi="Special Elite"/>
+                <w:b/>
+                <w:bCs/>
+              </w:rPr>
+            </w:pPr>
+            <w:r>
+              <w:rPr>
+                <w:rFonts w:ascii="Special Elite" w:hAnsi="Special Elite"/>
+                <w:b/>
+                <w:bCs/>
+              </w:rPr>
+              <w:t>7843</w:t>
+            </w:r>
+          </w:p>
+        </w:tc>
+      </w:tr>
+    </w:tbl>
+    <w:p>
+      <w:pPr>
+        <w:rPr>
+          <w:rFonts w:ascii="Special Elite" w:hAnsi="Special Elite"/>
+        </w:rPr>
+      </w:pPr>
+      <w:r>
+        <w:rPr>
+          <w:rFonts w:ascii="Special Elite" w:hAnsi="Special Elite"/>
+        </w:rPr>
+        <w:drawing>
+          <wp:inline distT="0" distB="0" distL="0" distR="0" wp14:anchorId="67CBE434" wp14:editId="62410F96">
+            <wp:extent cx="4148380" cy="5620385"/>
+            <wp:effectExtent l="0" t="0" r="5080" b="0"/>
+            <wp:docPr id="601099152" name="Obrázek 1" descr="Obsah obrázku text, snímek obrazovky, číslo, vzor&#10;&#10;Popis byl vytvořen automaticky"/>
+            <wp:cNvGraphicFramePr>
+              <a:graphicFrameLocks xmlns:a="http://schemas.openxmlformats.org/drawingml/2006/main" noChangeAspect="1"/>
+            </wp:cNvGraphicFramePr>
+            <a:graphic xmlns:a="http://schemas.openxmlformats.org/drawingml/2006/main">
+              <a:graphicData uri="http://schemas.openxmlformats.org/drawingml/2006/picture">
+                <pic:pic xmlns:pic="http://schemas.openxmlformats.org/drawingml/2006/picture">
+                  <pic:nvPicPr>
+                    <pic:cNvPr id="601099152" name="Obrázek 1" descr="Obsah obrázku text, snímek obrazovky, číslo, vzor&#10;&#10;Popis byl vytvořen automaticky"/>
+                    <pic:cNvPicPr/>
+                  </pic:nvPicPr>
+                  <pic:blipFill>
+                    <a:blip r:embed="rId12"/>
+                    <a:stretch>
+                      <a:fillRect/>
+                    </a:stretch>
+                  </pic:blipFill>
+                  <pic:spPr>
+                    <a:xfrm>
+                      <a:off x="0" y="0"/>
+                      <a:ext cx="4157263" cy="5632420"/>
+                    </a:xfrm>
+                    <a:prstGeom prst="rect">
+                      <a:avLst/>
+                    </a:prstGeom>
+                  </pic:spPr>
+                </pic:pic>
+              </a:graphicData>
+            </a:graphic>
+          </wp:inline>
+        </w:drawing>
+      </w:r>
+    </w:p>
+    <w:p>
+      <w:pPr>
+        <w:rPr>
+          <w:rFonts w:ascii="Special Elite" w:hAnsi="Special Elite"/>
+        </w:rPr>
+      </w:pPr>
+    </w:p>
+    <w:p>
+      <w:pPr>
+        <w:rPr>
+          <w:rFonts w:ascii="Special Elite" w:hAnsi="Special Elite"/>
+        </w:rPr>
+      </w:pPr>
+    </w:p>
+    <w:p>
+      <w:pPr>
+        <w:jc w:val="center"/>
+        <w:rPr>
+          <w:rFonts w:ascii="Special Elite" w:hAnsi="Special Elite"/>
+        </w:rPr>
+      </w:pPr>
+    </w:p>
+    <w:p>
+      <w:pPr>
+        <w:rPr>
+          <w:rFonts w:ascii="Special Elite" w:hAnsi="Special Elite"/>
+        </w:rPr>
+      </w:pPr>
+      <w:r>
+        <w:rPr>
+          <w:rFonts w:ascii="Special Elite" w:hAnsi="Special Elite"/>
+        </w:rPr>
+        <w:br w:type="page"/>
+      </w:r>
+    </w:p>
+    <w:p>
+      <w:pPr>
+        <w:pStyle w:val="Nadpis1"/>
+        <w:spacing w:line="360" w:lineRule="auto"/>
+        <w:rPr>
+          <w:rFonts w:ascii="Special Elite" w:hAnsi="Special Elite"/>
+          <w:b/>
+          <w:bCs/>
+          <w:color w:val="auto"/>
+          <w14:textOutline w14:w="0" w14:cap="flat" w14:cmpd="sng" w14:algn="ctr">
+            <w14:noFill/>
+            <w14:prstDash w14:val="solid"/>
+            <w14:round/>
+          </w14:textOutline>
+        </w:rPr>
+      </w:pPr>
+      <w:r>
+        <w:rPr>
+          <w:rFonts w:ascii="Special Elite" w:hAnsi="Special Elite"/>
+          <w:b/>
+          <w:bCs/>
+          <w:color w:val="auto"/>
+          <w14:textOutline w14:w="0" w14:cap="flat" w14:cmpd="sng" w14:algn="ctr">
+            <w14:noFill/>
+            <w14:prstDash w14:val="solid"/>
+            <w14:round/>
+          </w14:textOutline>
+        </w:rPr>
+        <w:lastRenderedPageBreak/>
+        <w:t>Bludiště</w:t>
+      </w:r>
+    </w:p>
+    <w:p>
+      <w:pPr>
+        <w:pStyle w:val="Odstavecseseznamem"/>
+        <w:numPr>
+          <w:ilvl w:val="0"/>
+          <w:numId w:val="8"/>
+        </w:numPr>
+        <w:spacing w:after="0" w:line="256" w:lineRule="auto"/>
+        <w:rPr>
+          <w:rFonts w:ascii="Special Elite" w:hAnsi="Special Elite"/>
+        </w:rPr>
+      </w:pPr>
+      <w:r>
+        <w:rPr>
+          <w:rFonts w:ascii="Special Elite" w:hAnsi="Special Elite"/>
+        </w:rPr>
+        <w:t>Najděte bludiště s odpovídajícími kruhovými značkami.</w:t>
+      </w:r>
+    </w:p>
+    <w:p>
+      <w:pPr>
+        <w:pStyle w:val="Odstavecseseznamem"/>
+        <w:numPr>
+          <w:ilvl w:val="0"/>
+          <w:numId w:val="8"/>
+        </w:numPr>
+        <w:spacing w:after="0" w:line="256" w:lineRule="auto"/>
+        <w:rPr>
+          <w:rFonts w:ascii="Special Elite" w:hAnsi="Special Elite"/>
+        </w:rPr>
+      </w:pPr>
+      <w:r>
+        <w:rPr>
+          <w:rFonts w:ascii="Special Elite" w:hAnsi="Special Elite"/>
+        </w:rPr>
+        <w:t>Pyrotechnik musí navigovat bíle světlo k červenému trojúhelníku pomocí tlačítek s šipkami</w:t>
+      </w:r>
+    </w:p>
+    <w:p>
+      <w:pPr>
+        <w:pStyle w:val="Odstavecseseznamem"/>
+        <w:numPr>
+          <w:ilvl w:val="0"/>
+          <w:numId w:val="8"/>
+        </w:numPr>
+        <w:spacing w:after="0" w:line="256" w:lineRule="auto"/>
+        <w:rPr>
+          <w:rFonts w:ascii="Special Elite" w:hAnsi="Special Elite"/>
+          <w:b/>
+          <w:bCs/>
+        </w:rPr>
+      </w:pPr>
+      <w:r>
+        <w:rPr>
+          <w:rFonts w:ascii="Special Elite" w:hAnsi="Special Elite"/>
+          <w:b/>
+          <w:bCs/>
+        </w:rPr>
+        <w:t>Varování</w:t>
+      </w:r>
+      <w:r>
+        <w:rPr>
+          <w:rFonts w:ascii="Special Elite" w:hAnsi="Special Elite"/>
+          <w:b/>
+          <w:bCs/>
+        </w:rPr>
+        <w:t xml:space="preserve">: </w:t>
+      </w:r>
+      <w:r>
+        <w:rPr>
+          <w:rFonts w:ascii="Special Elite" w:hAnsi="Special Elite"/>
+        </w:rPr>
+        <w:t>Nepřekračujte čáry značené v bludišti. Ty nejsou na bombě vidět</w:t>
+      </w:r>
+    </w:p>
+    <w:p>
+      <w:pPr>
+        <w:pStyle w:val="Odstavecseseznamem"/>
+        <w:spacing w:after="0" w:line="256" w:lineRule="auto"/>
+        <w:rPr>
+          <w:rFonts w:ascii="Special Elite" w:hAnsi="Special Elite"/>
+          <w:b/>
+          <w:bCs/>
+        </w:rPr>
+      </w:pPr>
+    </w:p>
+    <w:p>
+      <w:pPr>
+        <w:spacing w:after="0" w:line="256" w:lineRule="auto"/>
+        <w:rPr>
+          <w:rFonts w:ascii="Special Elite" w:hAnsi="Special Elite"/>
+        </w:rPr>
+      </w:pPr>
+      <w:r>
+        <w:rPr>
+          <w:rFonts w:ascii="Special Elite" w:hAnsi="Special Elite"/>
+        </w:rPr>
+        <w:drawing>
+          <wp:inline distT="0" distB="0" distL="0" distR="0" wp14:anchorId="539ABB89" wp14:editId="59676200">
+            <wp:extent cx="5851525" cy="5874385"/>
+            <wp:effectExtent l="0" t="0" r="0" b="0"/>
+            <wp:docPr id="1392658162" name="Obrázek 1" descr="Obsah obrázku diagram, Obdélník, Plán, čtverec&#10;&#10;Popis byl vytvořen automaticky"/>
+            <wp:cNvGraphicFramePr>
+              <a:graphicFrameLocks xmlns:a="http://schemas.openxmlformats.org/drawingml/2006/main" noChangeAspect="1"/>
+            </wp:cNvGraphicFramePr>
+            <a:graphic xmlns:a="http://schemas.openxmlformats.org/drawingml/2006/main">
+              <a:graphicData uri="http://schemas.openxmlformats.org/drawingml/2006/picture">
+                <pic:pic xmlns:pic="http://schemas.openxmlformats.org/drawingml/2006/picture">
+                  <pic:nvPicPr>
+                    <pic:cNvPr id="1392658162" name="Obrázek 1" descr="Obsah obrázku diagram, Obdélník, Plán, čtverec&#10;&#10;Popis byl vytvořen automaticky"/>
+                    <pic:cNvPicPr/>
+                  </pic:nvPicPr>
+                  <pic:blipFill>
+                    <a:blip r:embed="rId13"/>
+                    <a:stretch>
+                      <a:fillRect/>
+                    </a:stretch>
+                  </pic:blipFill>
+                  <pic:spPr>
+                    <a:xfrm>
+                      <a:off x="0" y="0"/>
+                      <a:ext cx="5851525" cy="5874385"/>
+                    </a:xfrm>
+                    <a:prstGeom prst="rect">
+                      <a:avLst/>
+                    </a:prstGeom>
+                  </pic:spPr>
+                </pic:pic>
+              </a:graphicData>
+            </a:graphic>
+          </wp:inline>
+        </w:drawing>
+      </w:r>
+    </w:p>
+    <w:p>
+      <w:pPr>
+        <w:spacing w:after="0"/>
+        <w:ind w:left="360"/>
+        <w:rPr>
+          <w:rFonts w:ascii="Special Elite" w:hAnsi="Special Elite"/>
+          <w:noProof/>
+        </w:rPr>
+      </w:pPr>
+    </w:p>
+    <w:p>
+      <w:pPr>
+        <w:rPr>
+          <w:rFonts w:ascii="Special Elite" w:hAnsi="Special Elite"/>
+        </w:rPr>
+      </w:pPr>
+    </w:p>
+    <w:p>
+      <w:pPr>
+        <w:rPr>
+          <w:rFonts w:ascii="Special Elite" w:hAnsi="Special Elite"/>
+        </w:rPr>
+      </w:pPr>
+    </w:p>
+    <w:p>
+      <w:pPr>
+        <w:rPr>
+          <w:rFonts w:ascii="Special Elite" w:hAnsi="Special Elite"/>
+        </w:rPr>
+      </w:pPr>
+    </w:p>
+    <w:p>
+      <w:pPr>
+        <w:rPr>
+          <w:rFonts w:ascii="Special Elite" w:hAnsi="Special Elite"/>
+        </w:rPr>
+      </w:pPr>
+    </w:p>
+    <w:p>
+      <w:pPr>
+        <w:rPr>
+          <w:rFonts w:ascii="Special Elite" w:hAnsi="Special Elite"/>
+        </w:rPr>
+      </w:pPr>
+    </w:p>
+    <w:p>
+      <w:pPr>
+        <w:jc w:val="center"/>
+        <w:rPr>
+          <w:rFonts w:ascii="Special Elite" w:hAnsi="Special Elite"/>
+        </w:rPr>
+      </w:pPr>
+    </w:p>
+    <w:p>
+      <w:pPr>
+        <w:rPr>
+          <w:rFonts w:ascii="Special Elite" w:hAnsi="Special Elite"/>
+        </w:rPr>
+      </w:pPr>
+    </w:p>
+    <w:p>
+      <w:pPr>
+        <w:pStyle w:val="Nadpis1"/>
+        <w:spacing w:line="360" w:lineRule="auto"/>
+        <w:rPr>
+          <w:rFonts w:ascii="Special Elite" w:hAnsi="Special Elite"/>
+          <w:b/>
+          <w:bCs/>
+          <w:color w:val="auto"/>
+          <w14:textOutline w14:w="0" w14:cap="flat" w14:cmpd="sng" w14:algn="ctr">
+            <w14:noFill/>
+            <w14:prstDash w14:val="solid"/>
+            <w14:round/>
+          </w14:textOutline>
+        </w:rPr>
+      </w:pPr>
+      <w:r>
+        <w:rPr>
+          <w:rFonts w:ascii="Special Elite" w:hAnsi="Special Elite"/>
+          <w:b/>
+          <w:bCs/>
+          <w:color w:val="auto"/>
+          <w14:textOutline w14:w="0" w14:cap="flat" w14:cmpd="sng" w14:algn="ctr">
+            <w14:noFill/>
+            <w14:prstDash w14:val="solid"/>
+            <w14:round/>
+          </w14:textOutline>
+        </w:rPr>
+        <w:lastRenderedPageBreak/>
+        <w:t>Hesla</w:t>
+      </w:r>
+    </w:p>
+    <w:p>
+      <w:pPr>
+        <w:pStyle w:val="Odstavecseseznamem"/>
+        <w:numPr>
+          <w:ilvl w:val="0"/>
+          <w:numId w:val="8"/>
+        </w:numPr>
+        <w:spacing w:after="0" w:line="256" w:lineRule="auto"/>
+        <w:rPr>
+          <w:rFonts w:ascii="Special Elite" w:hAnsi="Special Elite"/>
+        </w:rPr>
+      </w:pPr>
+      <w:r>
+        <w:rPr>
+          <w:rFonts w:ascii="Special Elite" w:hAnsi="Special Elite"/>
+        </w:rPr>
+        <w:t>Tlačítka nad a pod každým písmenem cyklují mezi možnostmi pro danou pozici.</w:t>
+      </w:r>
+    </w:p>
+    <w:p>
+      <w:pPr>
+        <w:pStyle w:val="Odstavecseseznamem"/>
+        <w:numPr>
+          <w:ilvl w:val="0"/>
+          <w:numId w:val="8"/>
+        </w:numPr>
+        <w:spacing w:after="0" w:line="256" w:lineRule="auto"/>
+        <w:rPr>
+          <w:rFonts w:ascii="Special Elite" w:hAnsi="Special Elite"/>
+        </w:rPr>
+      </w:pPr>
+      <w:r>
+        <w:rPr>
+          <w:rFonts w:ascii="Special Elite" w:hAnsi="Special Elite"/>
+        </w:rPr>
+        <w:t>Jen jedna kombinace dostupných písmen souhlasí s heslem dole.</w:t>
+      </w:r>
+    </w:p>
+    <w:p>
+      <w:pPr>
+        <w:pStyle w:val="Odstavecseseznamem"/>
+        <w:numPr>
+          <w:ilvl w:val="0"/>
+          <w:numId w:val="8"/>
+        </w:numPr>
+        <w:spacing w:after="0" w:line="256" w:lineRule="auto"/>
+        <w:rPr>
+          <w:rFonts w:ascii="Special Elite" w:hAnsi="Special Elite"/>
+        </w:rPr>
+      </w:pPr>
+      <w:r>
+        <w:rPr>
+          <w:rFonts w:ascii="Special Elite" w:hAnsi="Special Elite"/>
+        </w:rPr>
+        <w:t>Stiskněte tlačítko: „OK“, jakmile je nastaveno správné heslo.</w:t>
+      </w:r>
+    </w:p>
+    <w:p>
+      <w:pPr>
+        <w:spacing w:after="0"/>
+        <w:ind w:left="360"/>
+        <w:rPr>
+          <w:rFonts w:ascii="Special Elite" w:hAnsi="Special Elite"/>
+          <w:noProof/>
+        </w:rPr>
+      </w:pPr>
+    </w:p>
+    <w:p>
+      <w:pPr>
+        <w:rPr>
+          <w:rFonts w:ascii="Special Elite" w:hAnsi="Special Elite"/>
+        </w:rPr>
+      </w:pPr>
+    </w:p>
+    <w:p>
+      <w:pPr>
+        <w:rPr>
+          <w:rFonts w:ascii="Special Elite" w:hAnsi="Special Elite"/>
+        </w:rPr>
+      </w:pPr>
+    </w:p>
+    <w:p>
+      <w:pPr>
+        <w:rPr>
+          <w:rFonts w:ascii="Special Elite" w:hAnsi="Special Elite"/>
+        </w:rPr>
+      </w:pPr>
+    </w:p>
+    <w:p>
+      <w:pPr>
+        <w:rPr>
+          <w:rFonts w:ascii="Special Elite" w:hAnsi="Special Elite"/>
+        </w:rPr>
+      </w:pPr>
+    </w:p>
+    <w:p>
+      <w:pPr>
+        <w:rPr>
+          <w:rFonts w:ascii="Special Elite" w:hAnsi="Special Elite"/>
+        </w:rPr>
+      </w:pPr>
+    </w:p>
+    <w:p>
+      <w:pPr>
+        <w:rPr>
+          <w:rFonts w:ascii="Special Elite" w:hAnsi="Special Elite"/>
+        </w:rPr>
+      </w:pPr>
+    </w:p>
+    <w:p>
+      <w:pPr>
+        <w:rPr>
+          <w:rFonts w:ascii="Special Elite" w:hAnsi="Special Elite"/>
+        </w:rPr>
+      </w:pPr>
+    </w:p>
+    <w:p>
+      <w:pPr>
+        <w:rPr>
+          <w:rFonts w:ascii="Special Elite" w:hAnsi="Special Elite"/>
+        </w:rPr>
+      </w:pPr>
+    </w:p>
+    <w:p>
+      <w:pPr>
+        <w:rPr>
+          <w:rFonts w:ascii="Special Elite" w:hAnsi="Special Elite"/>
+        </w:rPr>
+      </w:pPr>
+    </w:p>
+    <w:p>
+      <w:pPr>
+        <w:rPr>
+          <w:rFonts w:ascii="Special Elite" w:hAnsi="Special Elite"/>
+        </w:rPr>
+      </w:pPr>
+    </w:p>
+    <w:p>
+      <w:pPr>
+        <w:rPr>
+          <w:rFonts w:ascii="Special Elite" w:hAnsi="Special Elite"/>
+        </w:rPr>
+      </w:pPr>
+    </w:p>
+    <w:p>
+      <w:pPr>
+        <w:jc w:val="center"/>
+        <w:rPr>
+          <w:rFonts w:ascii="Special Elite" w:hAnsi="Special Elite"/>
+        </w:rPr>
+      </w:pPr>
+    </w:p>
     <w:sectPr>
       <w:pgSz w:w="11906" w:h="16838"/>
       <w:pgMar w:top="1417" w:right="1274" w:bottom="1417" w:left="1417" w:header="708" w:footer="708" w:gutter="0"/>
@@ -3206,6 +5747,92 @@
     </w:lvl>
   </w:abstractNum>
   <w:abstractNum w:abstractNumId="2" w15:restartNumberingAfterBreak="0">
+    <w:nsid w:val="59B95839"/>
+    <w:multiLevelType w:val="hybridMultilevel"/>
+    <w:tmpl w:val="AC1AD5F2"/>
+    <w:lvl w:ilvl="0" w:tplc="0405000F">
+      <w:start w:val="1"/>
+      <w:numFmt w:val="decimal"/>
+      <w:lvlText w:val="%1."/>
+      <w:lvlJc w:val="left"/>
+      <w:pPr>
+        <w:ind w:left="1080" w:hanging="360"/>
+      </w:pPr>
+    </w:lvl>
+    <w:lvl w:ilvl="1" w:tplc="04050019" w:tentative="1">
+      <w:start w:val="1"/>
+      <w:numFmt w:val="lowerLetter"/>
+      <w:lvlText w:val="%2."/>
+      <w:lvlJc w:val="left"/>
+      <w:pPr>
+        <w:ind w:left="1800" w:hanging="360"/>
+      </w:pPr>
+    </w:lvl>
+    <w:lvl w:ilvl="2" w:tplc="0405001B" w:tentative="1">
+      <w:start w:val="1"/>
+      <w:numFmt w:val="lowerRoman"/>
+      <w:lvlText w:val="%3."/>
+      <w:lvlJc w:val="right"/>
+      <w:pPr>
+        <w:ind w:left="2520" w:hanging="180"/>
+      </w:pPr>
+    </w:lvl>
+    <w:lvl w:ilvl="3" w:tplc="0405000F" w:tentative="1">
+      <w:start w:val="1"/>
+      <w:numFmt w:val="decimal"/>
+      <w:lvlText w:val="%4."/>
+      <w:lvlJc w:val="left"/>
+      <w:pPr>
+        <w:ind w:left="3240" w:hanging="360"/>
+      </w:pPr>
+    </w:lvl>
+    <w:lvl w:ilvl="4" w:tplc="04050019" w:tentative="1">
+      <w:start w:val="1"/>
+      <w:numFmt w:val="lowerLetter"/>
+      <w:lvlText w:val="%5."/>
+      <w:lvlJc w:val="left"/>
+      <w:pPr>
+        <w:ind w:left="3960" w:hanging="360"/>
+      </w:pPr>
+    </w:lvl>
+    <w:lvl w:ilvl="5" w:tplc="0405001B" w:tentative="1">
+      <w:start w:val="1"/>
+      <w:numFmt w:val="lowerRoman"/>
+      <w:lvlText w:val="%6."/>
+      <w:lvlJc w:val="right"/>
+      <w:pPr>
+        <w:ind w:left="4680" w:hanging="180"/>
+      </w:pPr>
+    </w:lvl>
+    <w:lvl w:ilvl="6" w:tplc="0405000F" w:tentative="1">
+      <w:start w:val="1"/>
+      <w:numFmt w:val="decimal"/>
+      <w:lvlText w:val="%7."/>
+      <w:lvlJc w:val="left"/>
+      <w:pPr>
+        <w:ind w:left="5400" w:hanging="360"/>
+      </w:pPr>
+    </w:lvl>
+    <w:lvl w:ilvl="7" w:tplc="04050019" w:tentative="1">
+      <w:start w:val="1"/>
+      <w:numFmt w:val="lowerLetter"/>
+      <w:lvlText w:val="%8."/>
+      <w:lvlJc w:val="left"/>
+      <w:pPr>
+        <w:ind w:left="6120" w:hanging="360"/>
+      </w:pPr>
+    </w:lvl>
+    <w:lvl w:ilvl="8" w:tplc="0405001B" w:tentative="1">
+      <w:start w:val="1"/>
+      <w:numFmt w:val="lowerRoman"/>
+      <w:lvlText w:val="%9."/>
+      <w:lvlJc w:val="right"/>
+      <w:pPr>
+        <w:ind w:left="6840" w:hanging="180"/>
+      </w:pPr>
+    </w:lvl>
+  </w:abstractNum>
+  <w:abstractNum w:abstractNumId="3" w15:restartNumberingAfterBreak="0">
     <w:nsid w:val="5EF05B4A"/>
     <w:multiLevelType w:val="hybridMultilevel"/>
     <w:tmpl w:val="CE5C54F4"/>
@@ -3318,7 +5945,7 @@
       </w:rPr>
     </w:lvl>
   </w:abstractNum>
-  <w:abstractNum w:abstractNumId="3" w15:restartNumberingAfterBreak="0">
+  <w:abstractNum w:abstractNumId="4" w15:restartNumberingAfterBreak="0">
     <w:nsid w:val="640C5EC1"/>
     <w:multiLevelType w:val="hybridMultilevel"/>
     <w:tmpl w:val="C36451D4"/>
@@ -3431,7 +6058,7 @@
       </w:rPr>
     </w:lvl>
   </w:abstractNum>
-  <w:abstractNum w:abstractNumId="4" w15:restartNumberingAfterBreak="0">
+  <w:abstractNum w:abstractNumId="5" w15:restartNumberingAfterBreak="0">
     <w:nsid w:val="75FB02EA"/>
     <w:multiLevelType w:val="hybridMultilevel"/>
     <w:tmpl w:val="98207948"/>
@@ -3551,13 +6178,40 @@
     <w:abstractNumId w:val="1"/>
   </w:num>
   <w:num w:numId="3" w16cid:durableId="1287006700">
+    <w:abstractNumId w:val="5"/>
+  </w:num>
+  <w:num w:numId="4" w16cid:durableId="288170698">
     <w:abstractNumId w:val="4"/>
   </w:num>
-  <w:num w:numId="4" w16cid:durableId="288170698">
+  <w:num w:numId="5" w16cid:durableId="2022661712">
     <w:abstractNumId w:val="3"/>
   </w:num>
-  <w:num w:numId="5" w16cid:durableId="2022661712">
+  <w:num w:numId="6" w16cid:durableId="744304144">
     <w:abstractNumId w:val="2"/>
+  </w:num>
+  <w:num w:numId="7" w16cid:durableId="734856228">
+    <w:abstractNumId w:val="3"/>
+    <w:lvlOverride w:ilvl="0"/>
+    <w:lvlOverride w:ilvl="1"/>
+    <w:lvlOverride w:ilvl="2"/>
+    <w:lvlOverride w:ilvl="3"/>
+    <w:lvlOverride w:ilvl="4"/>
+    <w:lvlOverride w:ilvl="5"/>
+    <w:lvlOverride w:ilvl="6"/>
+    <w:lvlOverride w:ilvl="7"/>
+    <w:lvlOverride w:ilvl="8"/>
+  </w:num>
+  <w:num w:numId="8" w16cid:durableId="1130169082">
+    <w:abstractNumId w:val="4"/>
+    <w:lvlOverride w:ilvl="0"/>
+    <w:lvlOverride w:ilvl="1"/>
+    <w:lvlOverride w:ilvl="2"/>
+    <w:lvlOverride w:ilvl="3"/>
+    <w:lvlOverride w:ilvl="4"/>
+    <w:lvlOverride w:ilvl="5"/>
+    <w:lvlOverride w:ilvl="6"/>
+    <w:lvlOverride w:ilvl="7"/>
+    <w:lvlOverride w:ilvl="8"/>
   </w:num>
 </w:numbering>
 </file>
@@ -3962,7 +6616,7 @@
   <w:style w:type="paragraph" w:default="1" w:styleId="Normln">
     <w:name w:val="Normal"/>
     <w:qFormat/>
-    <w:rsid w:val="00DC37DC"/>
+    <w:rsid w:val="004A3ABB"/>
   </w:style>
   <w:style w:type="paragraph" w:styleId="Nadpis1">
     <w:name w:val="heading 1"/>
@@ -4167,6 +6821,25 @@
       <w:ind w:left="720"/>
       <w:contextualSpacing/>
     </w:pPr>
+  </w:style>
+  <w:style w:type="table" w:styleId="Mkatabulky">
+    <w:name w:val="Table Grid"/>
+    <w:basedOn w:val="Normlntabulka"/>
+    <w:uiPriority w:val="39"/>
+    <w:rsid w:val="001F5E31"/>
+    <w:pPr>
+      <w:spacing w:after="0" w:line="240" w:lineRule="auto"/>
+    </w:pPr>
+    <w:tblPr>
+      <w:tblBorders>
+        <w:top w:val="single" w:sz="4" w:space="0" w:color="auto"/>
+        <w:left w:val="single" w:sz="4" w:space="0" w:color="auto"/>
+        <w:bottom w:val="single" w:sz="4" w:space="0" w:color="auto"/>
+        <w:right w:val="single" w:sz="4" w:space="0" w:color="auto"/>
+        <w:insideH w:val="single" w:sz="4" w:space="0" w:color="auto"/>
+        <w:insideV w:val="single" w:sz="4" w:space="0" w:color="auto"/>
+      </w:tblBorders>
+    </w:tblPr>
   </w:style>
 </w:styles>
 </file>

</xml_diff>